<commit_message>
Updates for Version 1.01 Release
- Updated default words list for new installations.

! Corrected bug when checking for chapter times that would force you
to have at least one chapter title entered to continue.

- Set initial value for scaling chapter times to the currently
selected chapter time.

+ Add setting for default OGM output file extension. (Default is
"chapters.txt".)

+ Add option to replace missing titles with chapter times.

! Corrected bug that prevented capitalization of the first word if
the title began with a quote (e.g. "the Pink Panther").

+ Added online check for program updates, including an option to
check automatically at start-up.

+ Added option to append to the existing list when loading times or
titles, and a new setting to determine whether loading appends or
overwrites the existing list of times or titles.

+ Added buttons to clear the times and titles lists.
</commit_message>
<xml_diff>
--- a/ChapterMakerDoc/ChapterMaker User Guide.docx
+++ b/ChapterMakerDoc/ChapterMaker User Guide.docx
@@ -1176,6 +1176,8 @@
               </w:rPr>
               <w:t>Title Case Utility</w:t>
             </w:r>
+            <w:bookmarkStart w:id="0" w:name="_GoBack"/>
+            <w:bookmarkEnd w:id="0"/>
             <w:r>
               <w:rPr>
                 <w:noProof/>
@@ -1495,7 +1497,7 @@
                 <w:noProof/>
                 <w:webHidden/>
               </w:rPr>
-              <w:t>8</w:t>
+              <w:t>9</w:t>
             </w:r>
             <w:r>
               <w:rPr>
@@ -1902,7 +1904,7 @@
       <w:pPr>
         <w:pStyle w:val="Heading1"/>
       </w:pPr>
-      <w:bookmarkStart w:id="0" w:name="_Toc446524258"/>
+      <w:bookmarkStart w:id="1" w:name="_Toc446524258"/>
       <w:r>
         <w:lastRenderedPageBreak/>
         <w:t xml:space="preserve">About </w:t>
@@ -1911,7 +1913,7 @@
       <w:r>
         <w:t>ChapterMaker</w:t>
       </w:r>
-      <w:bookmarkEnd w:id="0"/>
+      <w:bookmarkEnd w:id="1"/>
       <w:proofErr w:type="spellEnd"/>
     </w:p>
     <w:p/>
@@ -2046,13 +2048,31 @@
       </w:r>
       <w:proofErr w:type="spellEnd"/>
       <w:r>
-        <w:t xml:space="preserve"> Media) format files.  You have the option of including or omitting the chapter numbers with the titles, and you can set the language code used for any XML files produced.</w:t>
+        <w:t xml:space="preserve"> Media</w:t>
+      </w:r>
+      <w:r>
+        <w:t xml:space="preserve"> / chapters</w:t>
+      </w:r>
+      <w:r>
+        <w:t>) format files.  You have the option of including or omitting the chapter numbers with the titles, and you can set the language code used for any XML files produced.</w:t>
       </w:r>
       <w:r>
         <w:t xml:space="preserve">  Note that the number of entries in the output file is based on the number of chapter times in the list.  Times with no associated chapter title will be given a default title – either </w:t>
       </w:r>
       <w:r>
-        <w:t>“n/a” or “Chapter #” –</w:t>
+        <w:t>“n/a”</w:t>
+      </w:r>
+      <w:r>
+        <w:t>,</w:t>
+      </w:r>
+      <w:r>
+        <w:t xml:space="preserve"> </w:t>
+      </w:r>
+      <w:r>
+        <w:t xml:space="preserve">chapter time </w:t>
+      </w:r>
+      <w:r>
+        <w:t>or “Chapter #” –</w:t>
       </w:r>
       <w:r>
         <w:t xml:space="preserve"> based on the</w:t>
@@ -2128,12 +2148,12 @@
       <w:pPr>
         <w:pStyle w:val="Heading1"/>
       </w:pPr>
-      <w:bookmarkStart w:id="1" w:name="_Toc446524259"/>
+      <w:bookmarkStart w:id="2" w:name="_Toc446524259"/>
       <w:r>
         <w:lastRenderedPageBreak/>
         <w:t>Input Files</w:t>
       </w:r>
-      <w:bookmarkEnd w:id="1"/>
+      <w:bookmarkEnd w:id="2"/>
     </w:p>
     <w:p/>
     <w:p>
@@ -2421,11 +2441,11 @@
       <w:pPr>
         <w:pStyle w:val="Heading1"/>
       </w:pPr>
-      <w:bookmarkStart w:id="2" w:name="_Toc446524260"/>
+      <w:bookmarkStart w:id="3" w:name="_Toc446524260"/>
       <w:r>
         <w:t>Output File</w:t>
       </w:r>
-      <w:bookmarkEnd w:id="2"/>
+      <w:bookmarkEnd w:id="3"/>
     </w:p>
     <w:p/>
     <w:p>
@@ -2551,7 +2571,13 @@
     <w:p/>
     <w:p>
       <w:r>
-        <w:t>Note that the number of entries in the output file is based on the number of chapter times in the list.  Times with no associated chapter title will be given a default title – either “n/a” or “Chapter #” – based on the configuration settings.  Chapter titles with no associated time will be ignored.</w:t>
+        <w:t>Note that the number of entries in the output file is based on the number of chapter times in the list.  Times with no associated chapter title will be given a default title – either “n/a”</w:t>
+      </w:r>
+      <w:r>
+        <w:t>, chapter time</w:t>
+      </w:r>
+      <w:r>
+        <w:t xml:space="preserve"> or “Chapter #” – based on the configuration settings.  Chapter titles with no associated time will be ignored.</w:t>
       </w:r>
     </w:p>
     <w:p/>
@@ -2566,23 +2592,23 @@
       <w:pPr>
         <w:pStyle w:val="Heading1"/>
       </w:pPr>
-      <w:bookmarkStart w:id="3" w:name="_Toc446524261"/>
+      <w:bookmarkStart w:id="4" w:name="_Toc446524261"/>
       <w:r>
         <w:lastRenderedPageBreak/>
         <w:t>Chapter Times</w:t>
       </w:r>
-      <w:bookmarkEnd w:id="3"/>
+      <w:bookmarkEnd w:id="4"/>
     </w:p>
     <w:p/>
     <w:p>
       <w:pPr>
         <w:pStyle w:val="Heading2"/>
       </w:pPr>
-      <w:bookmarkStart w:id="4" w:name="_Toc446524262"/>
+      <w:bookmarkStart w:id="5" w:name="_Toc446524262"/>
       <w:r>
         <w:t>Importing Times</w:t>
       </w:r>
-      <w:bookmarkEnd w:id="4"/>
+      <w:bookmarkEnd w:id="5"/>
     </w:p>
     <w:p/>
     <w:p>
@@ -2599,6 +2625,10 @@
     <w:p/>
     <w:p>
       <w:r>
+        <w:rPr>
+          <w:noProof/>
+          <w:lang w:eastAsia="en-CA"/>
+        </w:rPr>
         <w:drawing>
           <wp:inline distT="0" distB="0" distL="0" distR="0" wp14:anchorId="7B4CC64C" wp14:editId="5CD8BB6D">
             <wp:extent cx="5344271" cy="257211"/>
@@ -2639,7 +2669,19 @@
     <w:p/>
     <w:p>
       <w:r>
-        <w:t>Note that importing times from an input file will first delete all existing times in the list.</w:t>
+        <w:t>Note that the imported ti</w:t>
+      </w:r>
+      <w:r>
+        <w:t>m</w:t>
+      </w:r>
+      <w:r>
+        <w:t>es will either be appended to the list of existing ti</w:t>
+      </w:r>
+      <w:r>
+        <w:t>m</w:t>
+      </w:r>
+      <w:r>
+        <w:t>es or replace the existing list, depending on the user’s “Append” setting.</w:t>
       </w:r>
     </w:p>
     <w:p/>
@@ -2648,11 +2690,11 @@
       <w:pPr>
         <w:pStyle w:val="Heading2"/>
       </w:pPr>
-      <w:bookmarkStart w:id="5" w:name="_Toc446524263"/>
+      <w:bookmarkStart w:id="6" w:name="_Toc446524263"/>
       <w:r>
         <w:t>Adding Interval Times</w:t>
       </w:r>
-      <w:bookmarkEnd w:id="5"/>
+      <w:bookmarkEnd w:id="6"/>
     </w:p>
     <w:p/>
     <w:p>
@@ -2669,6 +2711,10 @@
     <w:p/>
     <w:p>
       <w:r>
+        <w:rPr>
+          <w:noProof/>
+          <w:lang w:eastAsia="en-CA"/>
+        </w:rPr>
         <w:drawing>
           <wp:inline distT="0" distB="0" distL="0" distR="0" wp14:anchorId="597F2F6F" wp14:editId="12891B5F">
             <wp:extent cx="2676899" cy="457264"/>
@@ -2709,7 +2755,10 @@
     <w:p/>
     <w:p>
       <w:r>
-        <w:t xml:space="preserve">Unlike importing from a file, adding interval times will not delete the existing times in the list.  This method is explained in greater detail with </w:t>
+        <w:t>A</w:t>
+      </w:r>
+      <w:r>
+        <w:t xml:space="preserve">dding interval times will not delete the existing times in the list.  This method is explained in greater detail with </w:t>
       </w:r>
       <w:r>
         <w:t>an example</w:t>
@@ -2727,11 +2776,11 @@
       <w:pPr>
         <w:pStyle w:val="Heading2"/>
       </w:pPr>
-      <w:bookmarkStart w:id="6" w:name="_Toc446524264"/>
+      <w:bookmarkStart w:id="7" w:name="_Toc446524264"/>
       <w:r>
         <w:t>Manual Entry / Editing</w:t>
       </w:r>
-      <w:bookmarkEnd w:id="6"/>
+      <w:bookmarkEnd w:id="7"/>
     </w:p>
     <w:p/>
     <w:p>
@@ -2792,6 +2841,10 @@
     <w:p/>
     <w:p>
       <w:r>
+        <w:rPr>
+          <w:noProof/>
+          <w:lang w:eastAsia="en-CA"/>
+        </w:rPr>
         <w:drawing>
           <wp:inline distT="0" distB="0" distL="0" distR="0" wp14:anchorId="328BA3E1" wp14:editId="2D32BA89">
             <wp:extent cx="2857899" cy="866896"/>
@@ -2944,11 +2997,11 @@
       <w:pPr>
         <w:pStyle w:val="Heading2"/>
       </w:pPr>
-      <w:bookmarkStart w:id="7" w:name="_Toc446524265"/>
+      <w:bookmarkStart w:id="8" w:name="_Toc446524265"/>
       <w:r>
         <w:t>Scaling Blocks of Times</w:t>
       </w:r>
-      <w:bookmarkEnd w:id="7"/>
+      <w:bookmarkEnd w:id="8"/>
     </w:p>
     <w:p/>
     <w:p>
@@ -2959,6 +3012,10 @@
     <w:p/>
     <w:p>
       <w:r>
+        <w:rPr>
+          <w:noProof/>
+          <w:lang w:eastAsia="en-CA"/>
+        </w:rPr>
         <w:drawing>
           <wp:inline distT="0" distB="0" distL="0" distR="0" wp14:anchorId="1EB1B14F" wp14:editId="32907832">
             <wp:extent cx="2629267" cy="466790"/>
@@ -3332,11 +3389,11 @@
       <w:pPr>
         <w:pStyle w:val="Heading2"/>
       </w:pPr>
-      <w:bookmarkStart w:id="8" w:name="_Toc446524266"/>
+      <w:bookmarkStart w:id="9" w:name="_Toc446524266"/>
       <w:r>
         <w:t>Shifting Blocks of Times</w:t>
       </w:r>
-      <w:bookmarkEnd w:id="8"/>
+      <w:bookmarkEnd w:id="9"/>
     </w:p>
     <w:p/>
     <w:p>
@@ -3347,6 +3404,10 @@
     <w:p/>
     <w:p>
       <w:r>
+        <w:rPr>
+          <w:noProof/>
+          <w:lang w:eastAsia="en-CA"/>
+        </w:rPr>
         <w:drawing>
           <wp:inline distT="0" distB="0" distL="0" distR="0" wp14:anchorId="5F6F3300" wp14:editId="42986333">
             <wp:extent cx="2619741" cy="238158"/>
@@ -3387,7 +3448,13 @@
     <w:p/>
     <w:p>
       <w:r>
-        <w:t xml:space="preserve">Note that the shift will be applied to all times in the list.  When shifting backwards, any resulting negative times will be </w:t>
+        <w:t xml:space="preserve">Note that the shift will be applied to </w:t>
+      </w:r>
+      <w:r>
+        <w:t>the selected time and all subsequent times</w:t>
+      </w:r>
+      <w:r>
+        <w:t xml:space="preserve"> in the list.  When shifting backwards, any resulting negative times will be </w:t>
       </w:r>
       <w:r>
         <w:t>set to 00:00:00.00000.  This may result in multiple zero time entries.</w:t>
@@ -3414,12 +3481,12 @@
       <w:pPr>
         <w:pStyle w:val="Heading1"/>
       </w:pPr>
-      <w:bookmarkStart w:id="9" w:name="_Toc446524267"/>
+      <w:bookmarkStart w:id="10" w:name="_Toc446524267"/>
       <w:r>
         <w:lastRenderedPageBreak/>
         <w:t>Chapter Titles</w:t>
       </w:r>
-      <w:bookmarkEnd w:id="9"/>
+      <w:bookmarkEnd w:id="10"/>
     </w:p>
     <w:p>
       <w:pPr>
@@ -3430,11 +3497,11 @@
       <w:pPr>
         <w:pStyle w:val="Heading2"/>
       </w:pPr>
-      <w:bookmarkStart w:id="10" w:name="_Toc446524268"/>
+      <w:bookmarkStart w:id="11" w:name="_Toc446524268"/>
       <w:r>
         <w:t>Importing Titles</w:t>
       </w:r>
-      <w:bookmarkEnd w:id="10"/>
+      <w:bookmarkEnd w:id="11"/>
     </w:p>
     <w:p>
       <w:pPr>
@@ -3449,6 +3516,10 @@
     <w:p/>
     <w:p>
       <w:r>
+        <w:rPr>
+          <w:noProof/>
+          <w:lang w:eastAsia="en-CA"/>
+        </w:rPr>
         <w:drawing>
           <wp:inline distT="0" distB="0" distL="0" distR="0" wp14:anchorId="0E8C39FC" wp14:editId="7223E065">
             <wp:extent cx="5315692" cy="228632"/>
@@ -3489,7 +3560,25 @@
     <w:p/>
     <w:p>
       <w:r>
-        <w:t>Note that importing titles from an input file will first delete all existing titles in the list.</w:t>
+        <w:t>Note that</w:t>
+      </w:r>
+      <w:r>
+        <w:t xml:space="preserve"> the</w:t>
+      </w:r>
+      <w:r>
+        <w:t xml:space="preserve"> import</w:t>
+      </w:r>
+      <w:r>
+        <w:t>ed</w:t>
+      </w:r>
+      <w:r>
+        <w:t xml:space="preserve"> titles </w:t>
+      </w:r>
+      <w:r>
+        <w:t>will either be appended to the list of existing titles or replace the existing list, depending on the user’s “Append” setting</w:t>
+      </w:r>
+      <w:r>
+        <w:t>.</w:t>
       </w:r>
     </w:p>
     <w:p/>
@@ -3498,11 +3587,11 @@
       <w:pPr>
         <w:pStyle w:val="Heading2"/>
       </w:pPr>
-      <w:bookmarkStart w:id="11" w:name="_Toc446524269"/>
+      <w:bookmarkStart w:id="12" w:name="_Toc446524269"/>
       <w:r>
         <w:t>Manual Entry / Editing</w:t>
       </w:r>
-      <w:bookmarkEnd w:id="11"/>
+      <w:bookmarkEnd w:id="12"/>
     </w:p>
     <w:p/>
     <w:p>
@@ -3569,6 +3658,10 @@
     <w:p/>
     <w:p>
       <w:r>
+        <w:rPr>
+          <w:noProof/>
+          <w:lang w:eastAsia="en-CA"/>
+        </w:rPr>
         <w:drawing>
           <wp:inline distT="0" distB="0" distL="0" distR="0" wp14:anchorId="05950568" wp14:editId="708A97DB">
             <wp:extent cx="2829320" cy="847843"/>
@@ -3736,11 +3829,11 @@
       <w:pPr>
         <w:pStyle w:val="Heading2"/>
       </w:pPr>
-      <w:bookmarkStart w:id="12" w:name="_Toc446524270"/>
+      <w:bookmarkStart w:id="13" w:name="_Toc446524270"/>
       <w:r>
         <w:t>Rearranging Titles</w:t>
       </w:r>
-      <w:bookmarkEnd w:id="12"/>
+      <w:bookmarkEnd w:id="13"/>
     </w:p>
     <w:p/>
     <w:p>
@@ -3771,12 +3864,12 @@
       <w:pPr>
         <w:pStyle w:val="Heading1"/>
       </w:pPr>
-      <w:bookmarkStart w:id="13" w:name="_Toc446524271"/>
+      <w:bookmarkStart w:id="14" w:name="_Toc446524271"/>
       <w:r>
         <w:lastRenderedPageBreak/>
         <w:t>Title Case Utility</w:t>
       </w:r>
-      <w:bookmarkEnd w:id="13"/>
+      <w:bookmarkEnd w:id="14"/>
     </w:p>
     <w:p/>
     <w:p>
@@ -3787,6 +3880,10 @@
     <w:p/>
     <w:p>
       <w:r>
+        <w:rPr>
+          <w:noProof/>
+          <w:lang w:eastAsia="en-CA"/>
+        </w:rPr>
         <w:drawing>
           <wp:inline distT="0" distB="0" distL="0" distR="0" wp14:anchorId="61499BC8" wp14:editId="5802C412">
             <wp:extent cx="1895740" cy="219106"/>
@@ -3836,11 +3933,11 @@
       <w:pPr>
         <w:pStyle w:val="Heading2"/>
       </w:pPr>
-      <w:bookmarkStart w:id="14" w:name="_Toc446524272"/>
+      <w:bookmarkStart w:id="15" w:name="_Toc446524272"/>
       <w:r>
         <w:t>How it Works</w:t>
       </w:r>
-      <w:bookmarkEnd w:id="14"/>
+      <w:bookmarkEnd w:id="15"/>
     </w:p>
     <w:p/>
     <w:p>
@@ -3897,7 +3994,19 @@
         </w:numPr>
       </w:pPr>
       <w:r>
-        <w:t>The first character immediately following every digit is converted to lower case.</w:t>
+        <w:t xml:space="preserve">Adjust the case to that specified in the user-defined words list for all entries </w:t>
+      </w:r>
+      <w:r>
+        <w:t xml:space="preserve">not </w:t>
+      </w:r>
+      <w:r>
+        <w:t xml:space="preserve">specified as </w:t>
+      </w:r>
+      <w:r>
+        <w:t>“Always”</w:t>
+      </w:r>
+      <w:r>
+        <w:t>.</w:t>
       </w:r>
     </w:p>
     <w:p>
@@ -3914,19 +4023,15 @@
         </w:numPr>
       </w:pPr>
       <w:r>
-        <w:t xml:space="preserve">Adjust the case to that specified in the user-defined words list for all entries </w:t>
-      </w:r>
-      <w:r>
-        <w:t xml:space="preserve">not </w:t>
-      </w:r>
-      <w:r>
-        <w:t xml:space="preserve">specified as </w:t>
-      </w:r>
-      <w:r>
-        <w:t>“Always”</w:t>
-      </w:r>
-      <w:r>
-        <w:t>.</w:t>
+        <w:t>Adjust the case of the first character immediately following each apostrophe.  For example, “</w:t>
+      </w:r>
+      <w:proofErr w:type="spellStart"/>
+      <w:r>
+        <w:t>Can’T</w:t>
+      </w:r>
+      <w:proofErr w:type="spellEnd"/>
+      <w:r>
+        <w:t>” would be changed to “Can’t”.</w:t>
       </w:r>
     </w:p>
     <w:p>
@@ -3943,15 +4048,7 @@
         </w:numPr>
       </w:pPr>
       <w:r>
-        <w:t>Adjust the case of the first character immediately following each apostrophe.  For example, “</w:t>
-      </w:r>
-      <w:proofErr w:type="spellStart"/>
-      <w:r>
-        <w:t>Can’T</w:t>
-      </w:r>
-      <w:proofErr w:type="spellEnd"/>
-      <w:r>
-        <w:t>” would be changed to “Can’t”.</w:t>
+        <w:t xml:space="preserve">The first letter of the title is converted to upper case, even if preceded by non-letters such as quotes. </w:t>
       </w:r>
     </w:p>
     <w:p>
@@ -3968,6 +4065,23 @@
         </w:numPr>
       </w:pPr>
       <w:r>
+        <w:t>The first character immediately following every digit is converted to lower case.</w:t>
+      </w:r>
+    </w:p>
+    <w:p>
+      <w:pPr>
+        <w:pStyle w:val="ListParagraph"/>
+      </w:pPr>
+    </w:p>
+    <w:p>
+      <w:pPr>
+        <w:pStyle w:val="ListParagraph"/>
+        <w:numPr>
+          <w:ilvl w:val="0"/>
+          <w:numId w:val="7"/>
+        </w:numPr>
+      </w:pPr>
+      <w:r>
         <w:t>Adjust the case to that specified in the user-defined words list for all entries specified as “Always”.</w:t>
       </w:r>
     </w:p>
@@ -3986,11 +4100,11 @@
       <w:pPr>
         <w:pStyle w:val="Heading2"/>
       </w:pPr>
-      <w:bookmarkStart w:id="15" w:name="_Toc446524273"/>
+      <w:bookmarkStart w:id="16" w:name="_Toc446524273"/>
       <w:r>
         <w:t>Words List</w:t>
       </w:r>
-      <w:bookmarkEnd w:id="15"/>
+      <w:bookmarkEnd w:id="16"/>
     </w:p>
     <w:p/>
     <w:p>
@@ -4069,7 +4183,6 @@
           <w:noProof/>
           <w:lang w:eastAsia="en-CA"/>
         </w:rPr>
-        <w:lastRenderedPageBreak/>
         <w:drawing>
           <wp:inline distT="0" distB="0" distL="0" distR="0" wp14:anchorId="573EE6D1" wp14:editId="1637FE4E">
             <wp:extent cx="5029200" cy="4133850"/>
@@ -4128,12 +4241,12 @@
       <w:pPr>
         <w:pStyle w:val="Heading1"/>
       </w:pPr>
-      <w:bookmarkStart w:id="16" w:name="_Toc446524274"/>
+      <w:bookmarkStart w:id="17" w:name="_Toc446524274"/>
       <w:r>
         <w:lastRenderedPageBreak/>
         <w:t>Preferences and Default Settings</w:t>
       </w:r>
-      <w:bookmarkEnd w:id="16"/>
+      <w:bookmarkEnd w:id="17"/>
     </w:p>
     <w:p/>
     <w:p>
@@ -4167,10 +4280,10 @@
           <w:lang w:eastAsia="en-CA"/>
         </w:rPr>
         <w:drawing>
-          <wp:inline distT="0" distB="0" distL="0" distR="0" wp14:anchorId="2D6FEEB0" wp14:editId="2A13F283">
-            <wp:extent cx="4686300" cy="4457700"/>
+          <wp:inline distT="0" distB="0" distL="0" distR="0" wp14:anchorId="2D04A71C" wp14:editId="599118E8">
+            <wp:extent cx="4819650" cy="6934200"/>
             <wp:effectExtent l="0" t="0" r="0" b="0"/>
-            <wp:docPr id="51" name="Picture 51"/>
+            <wp:docPr id="2" name="Picture 2"/>
             <wp:cNvGraphicFramePr>
               <a:graphicFrameLocks xmlns:a="http://schemas.openxmlformats.org/drawingml/2006/main" noChangeAspect="1"/>
             </wp:cNvGraphicFramePr>
@@ -4190,7 +4303,7 @@
                   <pic:spPr>
                     <a:xfrm>
                       <a:off x="0" y="0"/>
-                      <a:ext cx="4686300" cy="4457700"/>
+                      <a:ext cx="4819650" cy="6934200"/>
                     </a:xfrm>
                     <a:prstGeom prst="rect">
                       <a:avLst/>
@@ -4204,17 +4317,16 @@
       </w:r>
     </w:p>
     <w:p/>
-    <w:p/>
-    <w:p/>
     <w:p>
       <w:pPr>
         <w:pStyle w:val="Heading1"/>
       </w:pPr>
-      <w:bookmarkStart w:id="17" w:name="_Toc446524275"/>
-      <w:r>
+      <w:bookmarkStart w:id="18" w:name="_Toc446524275"/>
+      <w:r>
+        <w:lastRenderedPageBreak/>
         <w:t>Help System</w:t>
       </w:r>
-      <w:bookmarkEnd w:id="17"/>
+      <w:bookmarkEnd w:id="18"/>
     </w:p>
     <w:p/>
     <w:p>
@@ -4238,12 +4350,11 @@
       <w:pPr>
         <w:pStyle w:val="Heading1"/>
       </w:pPr>
-      <w:bookmarkStart w:id="18" w:name="_Toc446524276"/>
-      <w:r>
-        <w:lastRenderedPageBreak/>
+      <w:bookmarkStart w:id="19" w:name="_Toc446524276"/>
+      <w:r>
         <w:t>When Things Go Wrong</w:t>
       </w:r>
-      <w:bookmarkEnd w:id="18"/>
+      <w:bookmarkEnd w:id="19"/>
     </w:p>
     <w:p>
       <w:pPr>
@@ -4251,7 +4362,6 @@
       </w:pPr>
     </w:p>
     <w:p>
-      <w:bookmarkStart w:id="19" w:name="_GoBack"/>
       <w:r>
         <w:t xml:space="preserve">In spite of all the planning, testing and best efforts, occasionally something gets missed and things go wrong.  Most error messages generated by the program will give you some idea of the cause of the problem.  </w:t>
       </w:r>
@@ -4279,7 +4389,6 @@
         <w:t>including as much information about the problem as possible.  We will review the problem and may contact you for additional information to ensure a proper solution.</w:t>
       </w:r>
     </w:p>
-    <w:bookmarkEnd w:id="19"/>
     <w:p/>
     <w:p>
       <w:pPr>
@@ -12878,7 +12987,8 @@
       </w:pPr>
       <w:r>
         <w:rPr>
-          <w:lang w:val="en-US"/>
+          <w:noProof/>
+          <w:lang w:eastAsia="en-CA"/>
         </w:rPr>
         <w:drawing>
           <wp:inline distT="0" distB="0" distL="0" distR="0" wp14:anchorId="4C301D49" wp14:editId="2251AE83">
@@ -12978,7 +13088,8 @@
       </w:pPr>
       <w:r>
         <w:rPr>
-          <w:lang w:val="en-US"/>
+          <w:noProof/>
+          <w:lang w:eastAsia="en-CA"/>
         </w:rPr>
         <w:drawing>
           <wp:inline distT="0" distB="0" distL="0" distR="0" wp14:anchorId="48F0D357" wp14:editId="7D1D288B">
@@ -14128,7 +14239,7 @@
       <w:rPr>
         <w:noProof/>
       </w:rPr>
-      <w:t>17</w:t>
+      <w:t>1</w:t>
     </w:r>
     <w:r>
       <w:fldChar w:fldCharType="end"/>
@@ -16578,7 +16689,7 @@
 </file>
 
 <file path=customXml/itemProps1.xml><?xml version="1.0" encoding="utf-8"?>
-<ds:datastoreItem xmlns:ds="http://schemas.openxmlformats.org/officeDocument/2006/customXml" ds:itemID="{D6C2D2F2-71ED-4F9C-8162-56E99AE3D5CC}">
+<ds:datastoreItem xmlns:ds="http://schemas.openxmlformats.org/officeDocument/2006/customXml" ds:itemID="{C0B0D5A2-1AF7-4596-BF3D-3AF3B3966A7D}">
   <ds:schemaRefs>
     <ds:schemaRef ds:uri="http://schemas.openxmlformats.org/officeDocument/2006/bibliography"/>
   </ds:schemaRefs>

</xml_diff>

<commit_message>
Updates for Version 1.02 Release
! Corrected bug with OGM file extension setting not being saved

+ Add setting for default XML output file extension. (Default is "xml".)

+ Added option to include the chapter times in the chapter titles
generated, and a setting for the default action.

- Revised settings form to reduce the size and accommodate the new
settings.
</commit_message>
<xml_diff>
--- a/ChapterMakerDoc/ChapterMaker User Guide.docx
+++ b/ChapterMakerDoc/ChapterMaker User Guide.docx
@@ -136,6 +136,34 @@
     </w:p>
     <w:p>
       <w:pPr>
+        <w:jc w:val="center"/>
+      </w:pPr>
+    </w:p>
+    <w:p>
+      <w:pPr>
+        <w:jc w:val="center"/>
+        <w:rPr>
+          <w:b/>
+          <w:sz w:val="48"/>
+          <w:szCs w:val="48"/>
+        </w:rPr>
+      </w:pPr>
+      <w:r>
+        <w:rPr>
+          <w:b/>
+          <w:sz w:val="48"/>
+          <w:szCs w:val="48"/>
+        </w:rPr>
+        <w:t>V1.02</w:t>
+      </w:r>
+    </w:p>
+    <w:p>
+      <w:pPr>
+        <w:jc w:val="center"/>
+      </w:pPr>
+    </w:p>
+    <w:p>
+      <w:pPr>
         <w:spacing w:after="160" w:line="259" w:lineRule="auto"/>
       </w:pPr>
       <w:r>
@@ -205,6 +233,8 @@
           <w:docGrid w:linePitch="360"/>
         </w:sectPr>
       </w:pPr>
+      <w:bookmarkStart w:id="0" w:name="_GoBack"/>
+      <w:bookmarkEnd w:id="0"/>
     </w:p>
     <w:sdt>
       <w:sdtPr>
@@ -1176,8 +1206,6 @@
               </w:rPr>
               <w:t>Title Case Utility</w:t>
             </w:r>
-            <w:bookmarkStart w:id="0" w:name="_GoBack"/>
-            <w:bookmarkEnd w:id="0"/>
             <w:r>
               <w:rPr>
                 <w:noProof/>
@@ -1497,7 +1525,7 @@
                 <w:noProof/>
                 <w:webHidden/>
               </w:rPr>
-              <w:t>9</w:t>
+              <w:t>8</w:t>
             </w:r>
             <w:r>
               <w:rPr>
@@ -1567,7 +1595,7 @@
                 <w:noProof/>
                 <w:webHidden/>
               </w:rPr>
-              <w:t>9</w:t>
+              <w:t>8</w:t>
             </w:r>
             <w:r>
               <w:rPr>
@@ -1637,7 +1665,7 @@
                 <w:noProof/>
                 <w:webHidden/>
               </w:rPr>
-              <w:t>10</w:t>
+              <w:t>9</w:t>
             </w:r>
             <w:r>
               <w:rPr>
@@ -1707,7 +1735,7 @@
                 <w:noProof/>
                 <w:webHidden/>
               </w:rPr>
-              <w:t>21</w:t>
+              <w:t>20</w:t>
             </w:r>
             <w:r>
               <w:rPr>
@@ -1777,7 +1805,7 @@
                 <w:noProof/>
                 <w:webHidden/>
               </w:rPr>
-              <w:t>29</w:t>
+              <w:t>28</w:t>
             </w:r>
             <w:r>
               <w:rPr>
@@ -1847,7 +1875,7 @@
                 <w:noProof/>
                 <w:webHidden/>
               </w:rPr>
-              <w:t>30</w:t>
+              <w:t>29</w:t>
             </w:r>
             <w:r>
               <w:rPr>
@@ -2669,19 +2697,7 @@
     <w:p/>
     <w:p>
       <w:r>
-        <w:t>Note that the imported ti</w:t>
-      </w:r>
-      <w:r>
-        <w:t>m</w:t>
-      </w:r>
-      <w:r>
-        <w:t>es will either be appended to the list of existing ti</w:t>
-      </w:r>
-      <w:r>
-        <w:t>m</w:t>
-      </w:r>
-      <w:r>
-        <w:t>es or replace the existing list, depending on the user’s “Append” setting.</w:t>
+        <w:t>Note that the imported times will either be appended to the list of existing times or replace the existing list, depending on the user’s “Append” setting.</w:t>
       </w:r>
     </w:p>
     <w:p/>
@@ -4280,10 +4296,10 @@
           <w:lang w:eastAsia="en-CA"/>
         </w:rPr>
         <w:drawing>
-          <wp:inline distT="0" distB="0" distL="0" distR="0" wp14:anchorId="2D04A71C" wp14:editId="599118E8">
-            <wp:extent cx="4819650" cy="6934200"/>
-            <wp:effectExtent l="0" t="0" r="0" b="0"/>
-            <wp:docPr id="2" name="Picture 2"/>
+          <wp:inline distT="0" distB="0" distL="0" distR="0" wp14:anchorId="27052456" wp14:editId="2303C103">
+            <wp:extent cx="5943600" cy="2661285"/>
+            <wp:effectExtent l="0" t="0" r="0" b="5715"/>
+            <wp:docPr id="3" name="Picture 3"/>
             <wp:cNvGraphicFramePr>
               <a:graphicFrameLocks xmlns:a="http://schemas.openxmlformats.org/drawingml/2006/main" noChangeAspect="1"/>
             </wp:cNvGraphicFramePr>
@@ -4303,7 +4319,7 @@
                   <pic:spPr>
                     <a:xfrm>
                       <a:off x="0" y="0"/>
-                      <a:ext cx="4819650" cy="6934200"/>
+                      <a:ext cx="5943600" cy="2661285"/>
                     </a:xfrm>
                     <a:prstGeom prst="rect">
                       <a:avLst/>
@@ -4317,13 +4333,14 @@
       </w:r>
     </w:p>
     <w:p/>
+    <w:p/>
+    <w:p/>
     <w:p>
       <w:pPr>
         <w:pStyle w:val="Heading1"/>
       </w:pPr>
       <w:bookmarkStart w:id="18" w:name="_Toc446524275"/>
       <w:r>
-        <w:lastRenderedPageBreak/>
         <w:t>Help System</w:t>
       </w:r>
       <w:bookmarkEnd w:id="18"/>
@@ -14239,7 +14256,7 @@
       <w:rPr>
         <w:noProof/>
       </w:rPr>
-      <w:t>1</w:t>
+      <w:t>17</w:t>
     </w:r>
     <w:r>
       <w:fldChar w:fldCharType="end"/>
@@ -14247,14 +14264,27 @@
     <w:r>
       <w:t xml:space="preserve"> of </w:t>
     </w:r>
-    <w:fldSimple w:instr=" SECTIONPAGES  \* Arabic  \* MERGEFORMAT ">
-      <w:r>
-        <w:rPr>
-          <w:noProof/>
-        </w:rPr>
-        <w:t>30</w:t>
-      </w:r>
-    </w:fldSimple>
+    <w:r>
+      <w:fldChar w:fldCharType="begin"/>
+    </w:r>
+    <w:r>
+      <w:instrText xml:space="preserve"> SECTIONPAGES  \* Arabic  \* MERGEFORMAT </w:instrText>
+    </w:r>
+    <w:r>
+      <w:fldChar w:fldCharType="separate"/>
+    </w:r>
+    <w:r>
+      <w:rPr>
+        <w:noProof/>
+      </w:rPr>
+      <w:t>29</w:t>
+    </w:r>
+    <w:r>
+      <w:rPr>
+        <w:noProof/>
+      </w:rPr>
+      <w:fldChar w:fldCharType="end"/>
+    </w:r>
   </w:p>
 </w:ftr>
 </file>
@@ -16689,7 +16719,7 @@
 </file>
 
 <file path=customXml/itemProps1.xml><?xml version="1.0" encoding="utf-8"?>
-<ds:datastoreItem xmlns:ds="http://schemas.openxmlformats.org/officeDocument/2006/customXml" ds:itemID="{C0B0D5A2-1AF7-4596-BF3D-3AF3B3966A7D}">
+<ds:datastoreItem xmlns:ds="http://schemas.openxmlformats.org/officeDocument/2006/customXml" ds:itemID="{DD3166AF-0209-41B8-A127-1FE4EF69CE7A}">
   <ds:schemaRefs>
     <ds:schemaRef ds:uri="http://schemas.openxmlformats.org/officeDocument/2006/bibliography"/>
   </ds:schemaRefs>

</xml_diff>

<commit_message>
Updates for Release v1.09
! Corrected bug inputting incorrect chapter times if the system locale
setting uses a comma as the decimal separator.

+ Automatically convert comma decimal separator to period when reading
chapter times.
</commit_message>
<xml_diff>
--- a/ChapterMakerDoc/ChapterMaker User Guide.docx
+++ b/ChapterMakerDoc/ChapterMaker User Guide.docx
@@ -154,7 +154,15 @@
           <w:sz w:val="48"/>
           <w:szCs w:val="48"/>
         </w:rPr>
-        <w:t>V1.02</w:t>
+        <w:t>V1.0</w:t>
+      </w:r>
+      <w:r>
+        <w:rPr>
+          <w:b/>
+          <w:sz w:val="48"/>
+          <w:szCs w:val="48"/>
+        </w:rPr>
+        <w:t>8</w:t>
       </w:r>
     </w:p>
     <w:p>
@@ -183,7 +191,10 @@
         <w:t xml:space="preserve">Copyright © </w:t>
       </w:r>
       <w:r>
-        <w:t>2016</w:t>
+        <w:t>201</w:t>
+      </w:r>
+      <w:r>
+        <w:t>7</w:t>
       </w:r>
       <w:r>
         <w:t xml:space="preserve"> </w:t>
@@ -233,8 +244,6 @@
           <w:docGrid w:linePitch="360"/>
         </w:sectPr>
       </w:pPr>
-      <w:bookmarkStart w:id="0" w:name="_GoBack"/>
-      <w:bookmarkEnd w:id="0"/>
     </w:p>
     <w:sdt>
       <w:sdtPr>
@@ -288,7 +297,7 @@
           <w:r>
             <w:fldChar w:fldCharType="separate"/>
           </w:r>
-          <w:hyperlink w:anchor="_Toc446524258" w:history="1">
+          <w:hyperlink w:anchor="_Toc479089919" w:history="1">
             <w:r>
               <w:rPr>
                 <w:rStyle w:val="Hyperlink"/>
@@ -315,7 +324,7 @@
                 <w:noProof/>
                 <w:webHidden/>
               </w:rPr>
-              <w:instrText xml:space="preserve"> PAGEREF _Toc446524258 \h </w:instrText>
+              <w:instrText xml:space="preserve"> PAGEREF _Toc479089919 \h </w:instrText>
             </w:r>
             <w:r>
               <w:rPr>
@@ -358,7 +367,7 @@
               <w:lang w:eastAsia="en-CA"/>
             </w:rPr>
           </w:pPr>
-          <w:hyperlink w:anchor="_Toc446524259" w:history="1">
+          <w:hyperlink w:anchor="_Toc479089920" w:history="1">
             <w:r>
               <w:rPr>
                 <w:rStyle w:val="Hyperlink"/>
@@ -385,7 +394,7 @@
                 <w:noProof/>
                 <w:webHidden/>
               </w:rPr>
-              <w:instrText xml:space="preserve"> PAGEREF _Toc446524259 \h </w:instrText>
+              <w:instrText xml:space="preserve"> PAGEREF _Toc479089920 \h </w:instrText>
             </w:r>
             <w:r>
               <w:rPr>
@@ -428,7 +437,7 @@
               <w:lang w:eastAsia="en-CA"/>
             </w:rPr>
           </w:pPr>
-          <w:hyperlink w:anchor="_Toc446524260" w:history="1">
+          <w:hyperlink w:anchor="_Toc479089921" w:history="1">
             <w:r>
               <w:rPr>
                 <w:rStyle w:val="Hyperlink"/>
@@ -455,7 +464,7 @@
                 <w:noProof/>
                 <w:webHidden/>
               </w:rPr>
-              <w:instrText xml:space="preserve"> PAGEREF _Toc446524260 \h </w:instrText>
+              <w:instrText xml:space="preserve"> PAGEREF _Toc479089921 \h </w:instrText>
             </w:r>
             <w:r>
               <w:rPr>
@@ -498,12 +507,82 @@
               <w:lang w:eastAsia="en-CA"/>
             </w:rPr>
           </w:pPr>
-          <w:hyperlink w:anchor="_Toc446524261" w:history="1">
+          <w:hyperlink w:anchor="_Toc479089922" w:history="1">
             <w:r>
               <w:rPr>
                 <w:rStyle w:val="Hyperlink"/>
                 <w:noProof/>
               </w:rPr>
+              <w:t>Internet Lookup</w:t>
+            </w:r>
+            <w:r>
+              <w:rPr>
+                <w:noProof/>
+                <w:webHidden/>
+              </w:rPr>
+              <w:tab/>
+            </w:r>
+            <w:r>
+              <w:rPr>
+                <w:noProof/>
+                <w:webHidden/>
+              </w:rPr>
+              <w:fldChar w:fldCharType="begin"/>
+            </w:r>
+            <w:r>
+              <w:rPr>
+                <w:noProof/>
+                <w:webHidden/>
+              </w:rPr>
+              <w:instrText xml:space="preserve"> PAGEREF _Toc479089922 \h </w:instrText>
+            </w:r>
+            <w:r>
+              <w:rPr>
+                <w:noProof/>
+                <w:webHidden/>
+              </w:rPr>
+            </w:r>
+            <w:r>
+              <w:rPr>
+                <w:noProof/>
+                <w:webHidden/>
+              </w:rPr>
+              <w:fldChar w:fldCharType="separate"/>
+            </w:r>
+            <w:r>
+              <w:rPr>
+                <w:noProof/>
+                <w:webHidden/>
+              </w:rPr>
+              <w:t>3</w:t>
+            </w:r>
+            <w:r>
+              <w:rPr>
+                <w:noProof/>
+                <w:webHidden/>
+              </w:rPr>
+              <w:fldChar w:fldCharType="end"/>
+            </w:r>
+          </w:hyperlink>
+        </w:p>
+        <w:p>
+          <w:pPr>
+            <w:pStyle w:val="TOC1"/>
+            <w:tabs>
+              <w:tab w:val="right" w:leader="dot" w:pos="9350"/>
+            </w:tabs>
+            <w:rPr>
+              <w:rFonts w:eastAsiaTheme="minorEastAsia"/>
+              <w:noProof/>
+              <w:lang w:eastAsia="en-CA"/>
+            </w:rPr>
+          </w:pPr>
+          <w:hyperlink w:anchor="_Toc479089923" w:history="1">
+            <w:r>
+              <w:rPr>
+                <w:rStyle w:val="Hyperlink"/>
+                <w:noProof/>
+              </w:rPr>
               <w:t>Chapter Times</w:t>
             </w:r>
             <w:r>
@@ -525,7 +604,7 @@
                 <w:noProof/>
                 <w:webHidden/>
               </w:rPr>
-              <w:instrText xml:space="preserve"> PAGEREF _Toc446524261 \h </w:instrText>
+              <w:instrText xml:space="preserve"> PAGEREF _Toc479089923 \h </w:instrText>
             </w:r>
             <w:r>
               <w:rPr>
@@ -545,7 +624,7 @@
                 <w:noProof/>
                 <w:webHidden/>
               </w:rPr>
-              <w:t>3</w:t>
+              <w:t>4</w:t>
             </w:r>
             <w:r>
               <w:rPr>
@@ -568,7 +647,7 @@
               <w:lang w:eastAsia="en-CA"/>
             </w:rPr>
           </w:pPr>
-          <w:hyperlink w:anchor="_Toc446524262" w:history="1">
+          <w:hyperlink w:anchor="_Toc479089924" w:history="1">
             <w:r>
               <w:rPr>
                 <w:rStyle w:val="Hyperlink"/>
@@ -595,7 +674,7 @@
                 <w:noProof/>
                 <w:webHidden/>
               </w:rPr>
-              <w:instrText xml:space="preserve"> PAGEREF _Toc446524262 \h </w:instrText>
+              <w:instrText xml:space="preserve"> PAGEREF _Toc479089924 \h </w:instrText>
             </w:r>
             <w:r>
               <w:rPr>
@@ -615,7 +694,7 @@
                 <w:noProof/>
                 <w:webHidden/>
               </w:rPr>
-              <w:t>3</w:t>
+              <w:t>4</w:t>
             </w:r>
             <w:r>
               <w:rPr>
@@ -638,7 +717,7 @@
               <w:lang w:eastAsia="en-CA"/>
             </w:rPr>
           </w:pPr>
-          <w:hyperlink w:anchor="_Toc446524263" w:history="1">
+          <w:hyperlink w:anchor="_Toc479089925" w:history="1">
             <w:r>
               <w:rPr>
                 <w:rStyle w:val="Hyperlink"/>
@@ -665,7 +744,7 @@
                 <w:noProof/>
                 <w:webHidden/>
               </w:rPr>
-              <w:instrText xml:space="preserve"> PAGEREF _Toc446524263 \h </w:instrText>
+              <w:instrText xml:space="preserve"> PAGEREF _Toc479089925 \h </w:instrText>
             </w:r>
             <w:r>
               <w:rPr>
@@ -685,7 +764,7 @@
                 <w:noProof/>
                 <w:webHidden/>
               </w:rPr>
-              <w:t>3</w:t>
+              <w:t>4</w:t>
             </w:r>
             <w:r>
               <w:rPr>
@@ -708,7 +787,7 @@
               <w:lang w:eastAsia="en-CA"/>
             </w:rPr>
           </w:pPr>
-          <w:hyperlink w:anchor="_Toc446524264" w:history="1">
+          <w:hyperlink w:anchor="_Toc479089926" w:history="1">
             <w:r>
               <w:rPr>
                 <w:rStyle w:val="Hyperlink"/>
@@ -735,7 +814,7 @@
                 <w:noProof/>
                 <w:webHidden/>
               </w:rPr>
-              <w:instrText xml:space="preserve"> PAGEREF _Toc446524264 \h </w:instrText>
+              <w:instrText xml:space="preserve"> PAGEREF _Toc479089926 \h </w:instrText>
             </w:r>
             <w:r>
               <w:rPr>
@@ -755,7 +834,7 @@
                 <w:noProof/>
                 <w:webHidden/>
               </w:rPr>
-              <w:t>3</w:t>
+              <w:t>4</w:t>
             </w:r>
             <w:r>
               <w:rPr>
@@ -778,7 +857,7 @@
               <w:lang w:eastAsia="en-CA"/>
             </w:rPr>
           </w:pPr>
-          <w:hyperlink w:anchor="_Toc446524265" w:history="1">
+          <w:hyperlink w:anchor="_Toc479089927" w:history="1">
             <w:r>
               <w:rPr>
                 <w:rStyle w:val="Hyperlink"/>
@@ -805,7 +884,7 @@
                 <w:noProof/>
                 <w:webHidden/>
               </w:rPr>
-              <w:instrText xml:space="preserve"> PAGEREF _Toc446524265 \h </w:instrText>
+              <w:instrText xml:space="preserve"> PAGEREF _Toc479089927 \h </w:instrText>
             </w:r>
             <w:r>
               <w:rPr>
@@ -825,7 +904,7 @@
                 <w:noProof/>
                 <w:webHidden/>
               </w:rPr>
-              <w:t>4</w:t>
+              <w:t>5</w:t>
             </w:r>
             <w:r>
               <w:rPr>
@@ -848,7 +927,7 @@
               <w:lang w:eastAsia="en-CA"/>
             </w:rPr>
           </w:pPr>
-          <w:hyperlink w:anchor="_Toc446524266" w:history="1">
+          <w:hyperlink w:anchor="_Toc479089928" w:history="1">
             <w:r>
               <w:rPr>
                 <w:rStyle w:val="Hyperlink"/>
@@ -875,7 +954,7 @@
                 <w:noProof/>
                 <w:webHidden/>
               </w:rPr>
-              <w:instrText xml:space="preserve"> PAGEREF _Toc446524266 \h </w:instrText>
+              <w:instrText xml:space="preserve"> PAGEREF _Toc479089928 \h </w:instrText>
             </w:r>
             <w:r>
               <w:rPr>
@@ -895,7 +974,7 @@
                 <w:noProof/>
                 <w:webHidden/>
               </w:rPr>
-              <w:t>4</w:t>
+              <w:t>5</w:t>
             </w:r>
             <w:r>
               <w:rPr>
@@ -918,7 +997,7 @@
               <w:lang w:eastAsia="en-CA"/>
             </w:rPr>
           </w:pPr>
-          <w:hyperlink w:anchor="_Toc446524267" w:history="1">
+          <w:hyperlink w:anchor="_Toc479089929" w:history="1">
             <w:r>
               <w:rPr>
                 <w:rStyle w:val="Hyperlink"/>
@@ -945,7 +1024,7 @@
                 <w:noProof/>
                 <w:webHidden/>
               </w:rPr>
-              <w:instrText xml:space="preserve"> PAGEREF _Toc446524267 \h </w:instrText>
+              <w:instrText xml:space="preserve"> PAGEREF _Toc479089929 \h </w:instrText>
             </w:r>
             <w:r>
               <w:rPr>
@@ -965,7 +1044,7 @@
                 <w:noProof/>
                 <w:webHidden/>
               </w:rPr>
-              <w:t>5</w:t>
+              <w:t>6</w:t>
             </w:r>
             <w:r>
               <w:rPr>
@@ -988,7 +1067,7 @@
               <w:lang w:eastAsia="en-CA"/>
             </w:rPr>
           </w:pPr>
-          <w:hyperlink w:anchor="_Toc446524268" w:history="1">
+          <w:hyperlink w:anchor="_Toc479089930" w:history="1">
             <w:r>
               <w:rPr>
                 <w:rStyle w:val="Hyperlink"/>
@@ -1015,7 +1094,7 @@
                 <w:noProof/>
                 <w:webHidden/>
               </w:rPr>
-              <w:instrText xml:space="preserve"> PAGEREF _Toc446524268 \h </w:instrText>
+              <w:instrText xml:space="preserve"> PAGEREF _Toc479089930 \h </w:instrText>
             </w:r>
             <w:r>
               <w:rPr>
@@ -1035,7 +1114,7 @@
                 <w:noProof/>
                 <w:webHidden/>
               </w:rPr>
-              <w:t>5</w:t>
+              <w:t>6</w:t>
             </w:r>
             <w:r>
               <w:rPr>
@@ -1058,7 +1137,7 @@
               <w:lang w:eastAsia="en-CA"/>
             </w:rPr>
           </w:pPr>
-          <w:hyperlink w:anchor="_Toc446524269" w:history="1">
+          <w:hyperlink w:anchor="_Toc479089931" w:history="1">
             <w:r>
               <w:rPr>
                 <w:rStyle w:val="Hyperlink"/>
@@ -1085,7 +1164,7 @@
                 <w:noProof/>
                 <w:webHidden/>
               </w:rPr>
-              <w:instrText xml:space="preserve"> PAGEREF _Toc446524269 \h </w:instrText>
+              <w:instrText xml:space="preserve"> PAGEREF _Toc479089931 \h </w:instrText>
             </w:r>
             <w:r>
               <w:rPr>
@@ -1105,7 +1184,7 @@
                 <w:noProof/>
                 <w:webHidden/>
               </w:rPr>
-              <w:t>5</w:t>
+              <w:t>6</w:t>
             </w:r>
             <w:r>
               <w:rPr>
@@ -1128,7 +1207,7 @@
               <w:lang w:eastAsia="en-CA"/>
             </w:rPr>
           </w:pPr>
-          <w:hyperlink w:anchor="_Toc446524270" w:history="1">
+          <w:hyperlink w:anchor="_Toc479089932" w:history="1">
             <w:r>
               <w:rPr>
                 <w:rStyle w:val="Hyperlink"/>
@@ -1155,7 +1234,7 @@
                 <w:noProof/>
                 <w:webHidden/>
               </w:rPr>
-              <w:instrText xml:space="preserve"> PAGEREF _Toc446524270 \h </w:instrText>
+              <w:instrText xml:space="preserve"> PAGEREF _Toc479089932 \h </w:instrText>
             </w:r>
             <w:r>
               <w:rPr>
@@ -1175,7 +1254,7 @@
                 <w:noProof/>
                 <w:webHidden/>
               </w:rPr>
-              <w:t>5</w:t>
+              <w:t>6</w:t>
             </w:r>
             <w:r>
               <w:rPr>
@@ -1198,7 +1277,7 @@
               <w:lang w:eastAsia="en-CA"/>
             </w:rPr>
           </w:pPr>
-          <w:hyperlink w:anchor="_Toc446524271" w:history="1">
+          <w:hyperlink w:anchor="_Toc479089933" w:history="1">
             <w:r>
               <w:rPr>
                 <w:rStyle w:val="Hyperlink"/>
@@ -1225,7 +1304,7 @@
                 <w:noProof/>
                 <w:webHidden/>
               </w:rPr>
-              <w:instrText xml:space="preserve"> PAGEREF _Toc446524271 \h </w:instrText>
+              <w:instrText xml:space="preserve"> PAGEREF _Toc479089933 \h </w:instrText>
             </w:r>
             <w:r>
               <w:rPr>
@@ -1245,7 +1324,7 @@
                 <w:noProof/>
                 <w:webHidden/>
               </w:rPr>
-              <w:t>6</w:t>
+              <w:t>7</w:t>
             </w:r>
             <w:r>
               <w:rPr>
@@ -1268,7 +1347,7 @@
               <w:lang w:eastAsia="en-CA"/>
             </w:rPr>
           </w:pPr>
-          <w:hyperlink w:anchor="_Toc446524272" w:history="1">
+          <w:hyperlink w:anchor="_Toc479089934" w:history="1">
             <w:r>
               <w:rPr>
                 <w:rStyle w:val="Hyperlink"/>
@@ -1295,7 +1374,7 @@
                 <w:noProof/>
                 <w:webHidden/>
               </w:rPr>
-              <w:instrText xml:space="preserve"> PAGEREF _Toc446524272 \h </w:instrText>
+              <w:instrText xml:space="preserve"> PAGEREF _Toc479089934 \h </w:instrText>
             </w:r>
             <w:r>
               <w:rPr>
@@ -1315,7 +1394,7 @@
                 <w:noProof/>
                 <w:webHidden/>
               </w:rPr>
-              <w:t>6</w:t>
+              <w:t>7</w:t>
             </w:r>
             <w:r>
               <w:rPr>
@@ -1338,7 +1417,7 @@
               <w:lang w:eastAsia="en-CA"/>
             </w:rPr>
           </w:pPr>
-          <w:hyperlink w:anchor="_Toc446524273" w:history="1">
+          <w:hyperlink w:anchor="_Toc479089935" w:history="1">
             <w:r>
               <w:rPr>
                 <w:rStyle w:val="Hyperlink"/>
@@ -1365,7 +1444,7 @@
                 <w:noProof/>
                 <w:webHidden/>
               </w:rPr>
-              <w:instrText xml:space="preserve"> PAGEREF _Toc446524273 \h </w:instrText>
+              <w:instrText xml:space="preserve"> PAGEREF _Toc479089935 \h </w:instrText>
             </w:r>
             <w:r>
               <w:rPr>
@@ -1385,7 +1464,7 @@
                 <w:noProof/>
                 <w:webHidden/>
               </w:rPr>
-              <w:t>6</w:t>
+              <w:t>7</w:t>
             </w:r>
             <w:r>
               <w:rPr>
@@ -1408,7 +1487,7 @@
               <w:lang w:eastAsia="en-CA"/>
             </w:rPr>
           </w:pPr>
-          <w:hyperlink w:anchor="_Toc446524274" w:history="1">
+          <w:hyperlink w:anchor="_Toc479089936" w:history="1">
             <w:r>
               <w:rPr>
                 <w:rStyle w:val="Hyperlink"/>
@@ -1435,7 +1514,7 @@
                 <w:noProof/>
                 <w:webHidden/>
               </w:rPr>
-              <w:instrText xml:space="preserve"> PAGEREF _Toc446524274 \h </w:instrText>
+              <w:instrText xml:space="preserve"> PAGEREF _Toc479089936 \h </w:instrText>
             </w:r>
             <w:r>
               <w:rPr>
@@ -1455,7 +1534,7 @@
                 <w:noProof/>
                 <w:webHidden/>
               </w:rPr>
-              <w:t>8</w:t>
+              <w:t>9</w:t>
             </w:r>
             <w:r>
               <w:rPr>
@@ -1478,7 +1557,7 @@
               <w:lang w:eastAsia="en-CA"/>
             </w:rPr>
           </w:pPr>
-          <w:hyperlink w:anchor="_Toc446524275" w:history="1">
+          <w:hyperlink w:anchor="_Toc479089937" w:history="1">
             <w:r>
               <w:rPr>
                 <w:rStyle w:val="Hyperlink"/>
@@ -1505,7 +1584,7 @@
                 <w:noProof/>
                 <w:webHidden/>
               </w:rPr>
-              <w:instrText xml:space="preserve"> PAGEREF _Toc446524275 \h </w:instrText>
+              <w:instrText xml:space="preserve"> PAGEREF _Toc479089937 \h </w:instrText>
             </w:r>
             <w:r>
               <w:rPr>
@@ -1525,7 +1604,7 @@
                 <w:noProof/>
                 <w:webHidden/>
               </w:rPr>
-              <w:t>8</w:t>
+              <w:t>9</w:t>
             </w:r>
             <w:r>
               <w:rPr>
@@ -1548,7 +1627,7 @@
               <w:lang w:eastAsia="en-CA"/>
             </w:rPr>
           </w:pPr>
-          <w:hyperlink w:anchor="_Toc446524276" w:history="1">
+          <w:hyperlink w:anchor="_Toc479089938" w:history="1">
             <w:r>
               <w:rPr>
                 <w:rStyle w:val="Hyperlink"/>
@@ -1575,7 +1654,7 @@
                 <w:noProof/>
                 <w:webHidden/>
               </w:rPr>
-              <w:instrText xml:space="preserve"> PAGEREF _Toc446524276 \h </w:instrText>
+              <w:instrText xml:space="preserve"> PAGEREF _Toc479089938 \h </w:instrText>
             </w:r>
             <w:r>
               <w:rPr>
@@ -1595,7 +1674,7 @@
                 <w:noProof/>
                 <w:webHidden/>
               </w:rPr>
-              <w:t>8</w:t>
+              <w:t>9</w:t>
             </w:r>
             <w:r>
               <w:rPr>
@@ -1618,7 +1697,7 @@
               <w:lang w:eastAsia="en-CA"/>
             </w:rPr>
           </w:pPr>
-          <w:hyperlink w:anchor="_Toc446524277" w:history="1">
+          <w:hyperlink w:anchor="_Toc479089939" w:history="1">
             <w:r>
               <w:rPr>
                 <w:rStyle w:val="Hyperlink"/>
@@ -1645,7 +1724,7 @@
                 <w:noProof/>
                 <w:webHidden/>
               </w:rPr>
-              <w:instrText xml:space="preserve"> PAGEREF _Toc446524277 \h </w:instrText>
+              <w:instrText xml:space="preserve"> PAGEREF _Toc479089939 \h </w:instrText>
             </w:r>
             <w:r>
               <w:rPr>
@@ -1665,7 +1744,7 @@
                 <w:noProof/>
                 <w:webHidden/>
               </w:rPr>
-              <w:t>9</w:t>
+              <w:t>10</w:t>
             </w:r>
             <w:r>
               <w:rPr>
@@ -1688,7 +1767,7 @@
               <w:lang w:eastAsia="en-CA"/>
             </w:rPr>
           </w:pPr>
-          <w:hyperlink w:anchor="_Toc446524278" w:history="1">
+          <w:hyperlink w:anchor="_Toc479089940" w:history="1">
             <w:r>
               <w:rPr>
                 <w:rStyle w:val="Hyperlink"/>
@@ -1715,7 +1794,7 @@
                 <w:noProof/>
                 <w:webHidden/>
               </w:rPr>
-              <w:instrText xml:space="preserve"> PAGEREF _Toc446524278 \h </w:instrText>
+              <w:instrText xml:space="preserve"> PAGEREF _Toc479089940 \h </w:instrText>
             </w:r>
             <w:r>
               <w:rPr>
@@ -1735,7 +1814,7 @@
                 <w:noProof/>
                 <w:webHidden/>
               </w:rPr>
-              <w:t>20</w:t>
+              <w:t>21</w:t>
             </w:r>
             <w:r>
               <w:rPr>
@@ -1758,7 +1837,7 @@
               <w:lang w:eastAsia="en-CA"/>
             </w:rPr>
           </w:pPr>
-          <w:hyperlink w:anchor="_Toc446524279" w:history="1">
+          <w:hyperlink w:anchor="_Toc479089941" w:history="1">
             <w:r>
               <w:rPr>
                 <w:rStyle w:val="Hyperlink"/>
@@ -1785,7 +1864,7 @@
                 <w:noProof/>
                 <w:webHidden/>
               </w:rPr>
-              <w:instrText xml:space="preserve"> PAGEREF _Toc446524279 \h </w:instrText>
+              <w:instrText xml:space="preserve"> PAGEREF _Toc479089941 \h </w:instrText>
             </w:r>
             <w:r>
               <w:rPr>
@@ -1805,7 +1884,7 @@
                 <w:noProof/>
                 <w:webHidden/>
               </w:rPr>
-              <w:t>28</w:t>
+              <w:t>29</w:t>
             </w:r>
             <w:r>
               <w:rPr>
@@ -1828,7 +1907,7 @@
               <w:lang w:eastAsia="en-CA"/>
             </w:rPr>
           </w:pPr>
-          <w:hyperlink w:anchor="_Toc446524280" w:history="1">
+          <w:hyperlink w:anchor="_Toc479089942" w:history="1">
             <w:r>
               <w:rPr>
                 <w:rStyle w:val="Hyperlink"/>
@@ -1855,7 +1934,7 @@
                 <w:noProof/>
                 <w:webHidden/>
               </w:rPr>
-              <w:instrText xml:space="preserve"> PAGEREF _Toc446524280 \h </w:instrText>
+              <w:instrText xml:space="preserve"> PAGEREF _Toc479089942 \h </w:instrText>
             </w:r>
             <w:r>
               <w:rPr>
@@ -1875,7 +1954,7 @@
                 <w:noProof/>
                 <w:webHidden/>
               </w:rPr>
-              <w:t>29</w:t>
+              <w:t>30</w:t>
             </w:r>
             <w:r>
               <w:rPr>
@@ -1932,7 +2011,7 @@
       <w:pPr>
         <w:pStyle w:val="Heading1"/>
       </w:pPr>
-      <w:bookmarkStart w:id="1" w:name="_Toc446524258"/>
+      <w:bookmarkStart w:id="0" w:name="_Toc479089919"/>
       <w:r>
         <w:lastRenderedPageBreak/>
         <w:t xml:space="preserve">About </w:t>
@@ -1941,6 +2020,8 @@
       <w:r>
         <w:t>ChapterMaker</w:t>
       </w:r>
+      <w:bookmarkStart w:id="1" w:name="_GoBack"/>
+      <w:bookmarkEnd w:id="0"/>
       <w:bookmarkEnd w:id="1"/>
       <w:proofErr w:type="spellEnd"/>
     </w:p>
@@ -2068,7 +2149,13 @@
     <w:p/>
     <w:p>
       <w:r>
-        <w:t>Once you have the titles matched up to the times as you want them, you can output your list in either standard XML (Extensible Markup Language) or OGM (</w:t>
+        <w:t>Once you have the titles matched up to the times as you want them, you can output your list in either standard XML (Extensible Markup Language)</w:t>
+      </w:r>
+      <w:r>
+        <w:t>,</w:t>
+      </w:r>
+      <w:r>
+        <w:t xml:space="preserve"> OGM (</w:t>
       </w:r>
       <w:proofErr w:type="spellStart"/>
       <w:r>
@@ -2082,10 +2169,31 @@
         <w:t xml:space="preserve"> / chapters</w:t>
       </w:r>
       <w:r>
-        <w:t>) format files.  You have the option of including or omitting the chapter numbers with the titles, and you can set the language code used for any XML files produced.</w:t>
-      </w:r>
-      <w:r>
-        <w:t xml:space="preserve">  Note that the number of entries in the output file is based on the number of chapter times in the list.  Times with no associated chapter title will be given a default title – either </w:t>
+        <w:t>)</w:t>
+      </w:r>
+      <w:r>
+        <w:t xml:space="preserve"> or simple text</w:t>
+      </w:r>
+      <w:r>
+        <w:t xml:space="preserve"> format files.  You have the option of including or omitting the chapter</w:t>
+      </w:r>
+      <w:r>
+        <w:t xml:space="preserve"> times and</w:t>
+      </w:r>
+      <w:r>
+        <w:t xml:space="preserve"> numbers with the titles, and you can set the language code used for any XML files produced.</w:t>
+      </w:r>
+      <w:r>
+        <w:t xml:space="preserve">  </w:t>
+      </w:r>
+      <w:r>
+        <w:t>Simple text files can also include the duration for each chapter.</w:t>
+      </w:r>
+    </w:p>
+    <w:p/>
+    <w:p>
+      <w:r>
+        <w:t xml:space="preserve">Note that the number of entries in the output file is based on the number of chapter times in the list.  Times with no associated chapter title will be given a default title – either </w:t>
       </w:r>
       <w:r>
         <w:t>“n/a”</w:t>
@@ -2176,7 +2284,7 @@
       <w:pPr>
         <w:pStyle w:val="Heading1"/>
       </w:pPr>
-      <w:bookmarkStart w:id="2" w:name="_Toc446524259"/>
+      <w:bookmarkStart w:id="2" w:name="_Toc479089920"/>
       <w:r>
         <w:lastRenderedPageBreak/>
         <w:t>Input Files</w:t>
@@ -2186,7 +2294,24 @@
     <w:p/>
     <w:p>
       <w:r>
-        <w:t xml:space="preserve">Input files can be used to provide the initial chapter times and/or chapter titles lists.  These can be either XML or OGM chapter files, or simple text files.  If inputting titles from a text file, each title must appear on a separate line.  Blank lines are ignored.  If importing </w:t>
+        <w:t xml:space="preserve">Input files can be used to provide the initial chapter times and/or chapter titles lists.  These can be either XML or OGM chapter files, or simple text files.  </w:t>
+      </w:r>
+      <w:r>
+        <w:t xml:space="preserve">You can also select an existing MKV file for the times or titles, and the information will be automatically extracted.  Note that this requires the </w:t>
+      </w:r>
+      <w:proofErr w:type="spellStart"/>
+      <w:r>
+        <w:t>MKVToolNix</w:t>
+      </w:r>
+      <w:proofErr w:type="spellEnd"/>
+      <w:r>
+        <w:t xml:space="preserve"> command line utilities, and you must set the path in your settings.</w:t>
+      </w:r>
+    </w:p>
+    <w:p/>
+    <w:p>
+      <w:r>
+        <w:t xml:space="preserve">If inputting titles from a text file, each title must appear on a separate line.  Blank lines are ignored.  If importing </w:t>
       </w:r>
       <w:r>
         <w:t>chapter times from a text file, each chapter’s duration must appear at the end of the line in the format “[</w:t>
@@ -2469,7 +2594,7 @@
       <w:pPr>
         <w:pStyle w:val="Heading1"/>
       </w:pPr>
-      <w:bookmarkStart w:id="3" w:name="_Toc446524260"/>
+      <w:bookmarkStart w:id="3" w:name="_Toc479089921"/>
       <w:r>
         <w:t>Output File</w:t>
       </w:r>
@@ -2540,7 +2665,19 @@
         <w:t xml:space="preserve"> button</w:t>
       </w:r>
       <w:r>
-        <w:t xml:space="preserve">.  The selected file type is shown on the same line as the file path and name, and can be toggled between XML and OGM by clicking the </w:t>
+        <w:t>.  The selected file type is shown on the same line as the file path and name, and can be toggled between XML</w:t>
+      </w:r>
+      <w:r>
+        <w:t>,</w:t>
+      </w:r>
+      <w:r>
+        <w:t xml:space="preserve"> OGM</w:t>
+      </w:r>
+      <w:r>
+        <w:t xml:space="preserve"> and TXT</w:t>
+      </w:r>
+      <w:r>
+        <w:t xml:space="preserve"> by clicking the </w:t>
       </w:r>
       <w:r>
         <w:rPr>
@@ -2599,6 +2736,40 @@
     <w:p/>
     <w:p>
       <w:r>
+        <w:t xml:space="preserve">You can also output the chapter information to a </w:t>
+      </w:r>
+      <w:proofErr w:type="spellStart"/>
+      <w:r>
+        <w:t>Matroska</w:t>
+      </w:r>
+      <w:proofErr w:type="spellEnd"/>
+      <w:r>
+        <w:t xml:space="preserve"> (.</w:t>
+      </w:r>
+      <w:proofErr w:type="spellStart"/>
+      <w:r>
+        <w:t>mkv</w:t>
+      </w:r>
+      <w:proofErr w:type="spellEnd"/>
+      <w:r>
+        <w:t xml:space="preserve">) file by selecting the existing file.  </w:t>
+      </w:r>
+      <w:r>
+        <w:t xml:space="preserve">  Note that this requires the </w:t>
+      </w:r>
+      <w:proofErr w:type="spellStart"/>
+      <w:r>
+        <w:t>MKVToolNix</w:t>
+      </w:r>
+      <w:proofErr w:type="spellEnd"/>
+      <w:r>
+        <w:t xml:space="preserve"> command line utilities, and you must set the path in your settings.</w:t>
+      </w:r>
+    </w:p>
+    <w:p/>
+    <w:p>
+      <w:r>
+        <w:lastRenderedPageBreak/>
         <w:t>Note that the number of entries in the output file is based on the number of chapter times in the list.  Times with no associated chapter title will be given a default title – either “n/a”</w:t>
       </w:r>
       <w:r>
@@ -2611,7 +2782,13 @@
     <w:p/>
     <w:p>
       <w:r>
-        <w:t>When creating the output file, you have the option of including or omitting the chapter numbers with the titles, and you can set the language code used for any XML files produced.</w:t>
+        <w:t>When creating the output file, you have the option of including or omitting the chapter</w:t>
+      </w:r>
+      <w:r>
+        <w:t xml:space="preserve"> times and</w:t>
+      </w:r>
+      <w:r>
+        <w:t xml:space="preserve"> numbers with the titles, and you can set the language code used for any XML files produced.</w:t>
       </w:r>
     </w:p>
     <w:p/>
@@ -2620,34 +2797,32 @@
       <w:pPr>
         <w:pStyle w:val="Heading1"/>
       </w:pPr>
-      <w:bookmarkStart w:id="4" w:name="_Toc446524261"/>
-      <w:r>
-        <w:lastRenderedPageBreak/>
-        <w:t>Chapter Times</w:t>
+      <w:bookmarkStart w:id="4" w:name="_Toc479089922"/>
+      <w:r>
+        <w:t>Internet Lookup</w:t>
       </w:r>
       <w:bookmarkEnd w:id="4"/>
     </w:p>
     <w:p/>
     <w:p>
-      <w:pPr>
-        <w:pStyle w:val="Heading2"/>
-      </w:pPr>
-      <w:bookmarkStart w:id="5" w:name="_Toc446524262"/>
-      <w:r>
-        <w:t>Importing Times</w:t>
-      </w:r>
-      <w:bookmarkEnd w:id="5"/>
-    </w:p>
-    <w:p/>
-    <w:p>
-      <w:r>
-        <w:t>There are two different ways of automatically getting the chapter times entered into the list.</w:t>
-      </w:r>
-      <w:r>
-        <w:t xml:space="preserve">  </w:t>
-      </w:r>
-      <w:r>
-        <w:t>The first method is by importing the times from an input file, as described in the “Input Files” section of this document.</w:t>
+      <w:r>
+        <w:t xml:space="preserve">If you have an internet connection, you can retrieve chapter time and title information from ChapterDB.org automatically.  To do this, you click on the lookup icon (binoculars), or select the “Search </w:t>
+      </w:r>
+      <w:proofErr w:type="spellStart"/>
+      <w:r>
+        <w:t>ChapterDB</w:t>
+      </w:r>
+      <w:proofErr w:type="spellEnd"/>
+      <w:r>
+        <w:t xml:space="preserve">” option from the “Tools” menu, or press </w:t>
+      </w:r>
+      <w:proofErr w:type="spellStart"/>
+      <w:r>
+        <w:t>Ctl</w:t>
+      </w:r>
+      <w:proofErr w:type="spellEnd"/>
+      <w:r>
+        <w:t>-D.  This will bring up a new window for you to enter your search criteria.  Once you enter your search information and click “Search”, you will be presented with the search results.</w:t>
       </w:r>
     </w:p>
     <w:p/>
@@ -2658,10 +2833,10 @@
           <w:lang w:eastAsia="en-CA"/>
         </w:rPr>
         <w:drawing>
-          <wp:inline distT="0" distB="0" distL="0" distR="0" wp14:anchorId="7B4CC64C" wp14:editId="5CD8BB6D">
-            <wp:extent cx="5344271" cy="257211"/>
-            <wp:effectExtent l="0" t="0" r="0" b="9525"/>
-            <wp:docPr id="54" name="Picture 54"/>
+          <wp:inline distT="0" distB="0" distL="0" distR="0" wp14:anchorId="42F7EDDE" wp14:editId="6667B183">
+            <wp:extent cx="5943600" cy="3302635"/>
+            <wp:effectExtent l="0" t="0" r="0" b="0"/>
+            <wp:docPr id="3" name="Picture 3"/>
             <wp:cNvGraphicFramePr>
               <a:graphicFrameLocks xmlns:a="http://schemas.openxmlformats.org/drawingml/2006/main" noChangeAspect="1"/>
             </wp:cNvGraphicFramePr>
@@ -2681,7 +2856,7 @@
                   <pic:spPr>
                     <a:xfrm>
                       <a:off x="0" y="0"/>
-                      <a:ext cx="5344271" cy="257211"/>
+                      <a:ext cx="5943600" cy="3302635"/>
                     </a:xfrm>
                     <a:prstGeom prst="rect">
                       <a:avLst/>
@@ -2697,31 +2872,65 @@
     <w:p/>
     <w:p>
       <w:r>
-        <w:t>Note that the imported times will either be appended to the list of existing times or replace the existing list, depending on the user’s “Append” setting.</w:t>
+        <w:t xml:space="preserve">When you select a result from the list on the left side of the screen, the details are displayed on the right side.  Once you have selected the desired result, choose whether to </w:t>
+      </w:r>
+      <w:r>
+        <w:t>keep</w:t>
+      </w:r>
+      <w:r>
+        <w:t xml:space="preserve"> the times, titles or both</w:t>
+      </w:r>
+      <w:r>
+        <w:t xml:space="preserve"> and then click the “Import” button.  The selected information will be imported into your working list.</w:t>
       </w:r>
     </w:p>
     <w:p/>
     <w:p/>
     <w:p>
       <w:pPr>
+        <w:pStyle w:val="Heading1"/>
+      </w:pPr>
+      <w:bookmarkStart w:id="5" w:name="_Toc479089923"/>
+      <w:r>
+        <w:lastRenderedPageBreak/>
+        <w:t>Chapter Times</w:t>
+      </w:r>
+      <w:bookmarkEnd w:id="5"/>
+    </w:p>
+    <w:p>
+      <w:pPr>
+        <w:keepNext/>
+      </w:pPr>
+    </w:p>
+    <w:p>
+      <w:pPr>
         <w:pStyle w:val="Heading2"/>
       </w:pPr>
-      <w:bookmarkStart w:id="6" w:name="_Toc446524263"/>
-      <w:r>
-        <w:t>Adding Interval Times</w:t>
+      <w:bookmarkStart w:id="6" w:name="_Toc479089924"/>
+      <w:r>
+        <w:t>Importing Times</w:t>
       </w:r>
       <w:bookmarkEnd w:id="6"/>
     </w:p>
     <w:p/>
     <w:p>
       <w:r>
-        <w:t>The second method is by having the system create times at specified intervals up to a specified end time.  This method is typically used as a starting point when chapter times are not available.</w:t>
-      </w:r>
-    </w:p>
-    <w:p/>
-    <w:p>
-      <w:r>
-        <w:t>The times are added by entering the desired interval in the first box, and the maximum time in the second box.  For example, to add a chapter time every five minutes for an hour, the first box would be set to “00:05:00.00000” and the second box to “01:00:00.00000”.</w:t>
+        <w:t>There are two different ways of automatically getting the chapter times entered into the list.</w:t>
+      </w:r>
+      <w:r>
+        <w:t xml:space="preserve">  </w:t>
+      </w:r>
+      <w:r>
+        <w:t>The first method is by importing the times from an input file as described in the “Input Files” section of this document</w:t>
+      </w:r>
+      <w:r>
+        <w:t>, or from an internet lookup</w:t>
+      </w:r>
+      <w:r>
+        <w:t xml:space="preserve"> as described in the “Internet Lookup” section of this document</w:t>
+      </w:r>
+      <w:r>
+        <w:t>.</w:t>
       </w:r>
     </w:p>
     <w:p/>
@@ -2732,10 +2941,10 @@
           <w:lang w:eastAsia="en-CA"/>
         </w:rPr>
         <w:drawing>
-          <wp:inline distT="0" distB="0" distL="0" distR="0" wp14:anchorId="597F2F6F" wp14:editId="12891B5F">
-            <wp:extent cx="2676899" cy="457264"/>
-            <wp:effectExtent l="0" t="0" r="0" b="0"/>
-            <wp:docPr id="35" name="Picture 35"/>
+          <wp:inline distT="0" distB="0" distL="0" distR="0" wp14:anchorId="7B4CC64C" wp14:editId="5CD8BB6D">
+            <wp:extent cx="5344271" cy="257211"/>
+            <wp:effectExtent l="0" t="0" r="0" b="9525"/>
+            <wp:docPr id="54" name="Picture 54"/>
             <wp:cNvGraphicFramePr>
               <a:graphicFrameLocks xmlns:a="http://schemas.openxmlformats.org/drawingml/2006/main" noChangeAspect="1"/>
             </wp:cNvGraphicFramePr>
@@ -2755,6 +2964,80 @@
                   <pic:spPr>
                     <a:xfrm>
                       <a:off x="0" y="0"/>
+                      <a:ext cx="5344271" cy="257211"/>
+                    </a:xfrm>
+                    <a:prstGeom prst="rect">
+                      <a:avLst/>
+                    </a:prstGeom>
+                  </pic:spPr>
+                </pic:pic>
+              </a:graphicData>
+            </a:graphic>
+          </wp:inline>
+        </w:drawing>
+      </w:r>
+    </w:p>
+    <w:p/>
+    <w:p>
+      <w:r>
+        <w:t>Note that the imported times will either be appended to the list of existing times or replace the existing list, depending on the user’s “Append” setting.</w:t>
+      </w:r>
+    </w:p>
+    <w:p/>
+    <w:p/>
+    <w:p>
+      <w:pPr>
+        <w:pStyle w:val="Heading2"/>
+      </w:pPr>
+      <w:bookmarkStart w:id="7" w:name="_Toc479089925"/>
+      <w:r>
+        <w:t>Adding Interval Times</w:t>
+      </w:r>
+      <w:bookmarkEnd w:id="7"/>
+    </w:p>
+    <w:p/>
+    <w:p>
+      <w:r>
+        <w:t>The second method is by having the system create times at specified intervals up to a specified end time.  This method is typically used as a starting point when chapter times are not available.</w:t>
+      </w:r>
+    </w:p>
+    <w:p/>
+    <w:p>
+      <w:r>
+        <w:t>The times are added by entering the desired interval in the first box, and the maximum time in the second box.  For example, to add a chapter time every five minutes for an hour, the first box would be set to “00:05:00.00000” and the second box to “01:00:00.00000”.</w:t>
+      </w:r>
+    </w:p>
+    <w:p/>
+    <w:p>
+      <w:r>
+        <w:rPr>
+          <w:noProof/>
+          <w:lang w:eastAsia="en-CA"/>
+        </w:rPr>
+        <w:drawing>
+          <wp:inline distT="0" distB="0" distL="0" distR="0" wp14:anchorId="597F2F6F" wp14:editId="12891B5F">
+            <wp:extent cx="2676899" cy="457264"/>
+            <wp:effectExtent l="0" t="0" r="0" b="0"/>
+            <wp:docPr id="35" name="Picture 35"/>
+            <wp:cNvGraphicFramePr>
+              <a:graphicFrameLocks xmlns:a="http://schemas.openxmlformats.org/drawingml/2006/main" noChangeAspect="1"/>
+            </wp:cNvGraphicFramePr>
+            <a:graphic xmlns:a="http://schemas.openxmlformats.org/drawingml/2006/main">
+              <a:graphicData uri="http://schemas.openxmlformats.org/drawingml/2006/picture">
+                <pic:pic xmlns:pic="http://schemas.openxmlformats.org/drawingml/2006/picture">
+                  <pic:nvPicPr>
+                    <pic:cNvPr id="1" name=""/>
+                    <pic:cNvPicPr/>
+                  </pic:nvPicPr>
+                  <pic:blipFill>
+                    <a:blip r:embed="rId23"/>
+                    <a:stretch>
+                      <a:fillRect/>
+                    </a:stretch>
+                  </pic:blipFill>
+                  <pic:spPr>
+                    <a:xfrm>
+                      <a:off x="0" y="0"/>
                       <a:ext cx="2676899" cy="457264"/>
                     </a:xfrm>
                     <a:prstGeom prst="rect">
@@ -2792,11 +3075,11 @@
       <w:pPr>
         <w:pStyle w:val="Heading2"/>
       </w:pPr>
-      <w:bookmarkStart w:id="7" w:name="_Toc446524264"/>
+      <w:bookmarkStart w:id="8" w:name="_Toc479089926"/>
       <w:r>
         <w:t>Manual Entry / Editing</w:t>
       </w:r>
-      <w:bookmarkEnd w:id="7"/>
+      <w:bookmarkEnd w:id="8"/>
     </w:p>
     <w:p/>
     <w:p>
@@ -2824,7 +3107,7 @@
                     <pic:cNvPicPr/>
                   </pic:nvPicPr>
                   <pic:blipFill>
-                    <a:blip r:embed="rId23">
+                    <a:blip r:embed="rId24">
                       <a:extLst>
                         <a:ext uri="{28A0092B-C50C-407E-A947-70E740481C1C}">
                           <a14:useLocalDpi xmlns:a14="http://schemas.microsoft.com/office/drawing/2010/main" val="0"/>
@@ -2877,7 +3160,7 @@
                     <pic:cNvPicPr/>
                   </pic:nvPicPr>
                   <pic:blipFill>
-                    <a:blip r:embed="rId24"/>
+                    <a:blip r:embed="rId25"/>
                     <a:stretch>
                       <a:fillRect/>
                     </a:stretch>
@@ -2924,56 +3207,6 @@
                 <pic:pic xmlns:pic="http://schemas.openxmlformats.org/drawingml/2006/picture">
                   <pic:nvPicPr>
                     <pic:cNvPr id="38" name="bUpdate.jpg"/>
-                    <pic:cNvPicPr/>
-                  </pic:nvPicPr>
-                  <pic:blipFill>
-                    <a:blip r:embed="rId25">
-                      <a:extLst>
-                        <a:ext uri="{28A0092B-C50C-407E-A947-70E740481C1C}">
-                          <a14:useLocalDpi xmlns:a14="http://schemas.microsoft.com/office/drawing/2010/main" val="0"/>
-                        </a:ext>
-                      </a:extLst>
-                    </a:blip>
-                    <a:stretch>
-                      <a:fillRect/>
-                    </a:stretch>
-                  </pic:blipFill>
-                  <pic:spPr>
-                    <a:xfrm>
-                      <a:off x="0" y="0"/>
-                      <a:ext cx="521208" cy="137160"/>
-                    </a:xfrm>
-                    <a:prstGeom prst="rect">
-                      <a:avLst/>
-                    </a:prstGeom>
-                  </pic:spPr>
-                </pic:pic>
-              </a:graphicData>
-            </a:graphic>
-          </wp:inline>
-        </w:drawing>
-      </w:r>
-      <w:r>
-        <w:t xml:space="preserve"> button, or deleted from the list by clicking the </w:t>
-      </w:r>
-      <w:r>
-        <w:rPr>
-          <w:noProof/>
-          <w:lang w:eastAsia="en-CA"/>
-        </w:rPr>
-        <w:drawing>
-          <wp:inline distT="0" distB="0" distL="0" distR="0">
-            <wp:extent cx="521208" cy="137160"/>
-            <wp:effectExtent l="0" t="0" r="0" b="0"/>
-            <wp:docPr id="39" name="Picture 39"/>
-            <wp:cNvGraphicFramePr>
-              <a:graphicFrameLocks xmlns:a="http://schemas.openxmlformats.org/drawingml/2006/main" noChangeAspect="1"/>
-            </wp:cNvGraphicFramePr>
-            <a:graphic xmlns:a="http://schemas.openxmlformats.org/drawingml/2006/main">
-              <a:graphicData uri="http://schemas.openxmlformats.org/drawingml/2006/picture">
-                <pic:pic xmlns:pic="http://schemas.openxmlformats.org/drawingml/2006/picture">
-                  <pic:nvPicPr>
-                    <pic:cNvPr id="39" name="bRemove.jpg"/>
                     <pic:cNvPicPr/>
                   </pic:nvPicPr>
                   <pic:blipFill>
@@ -3004,39 +3237,18 @@
         </w:drawing>
       </w:r>
       <w:r>
-        <w:t xml:space="preserve"> button.</w:t>
-      </w:r>
-    </w:p>
-    <w:p/>
-    <w:p/>
-    <w:p>
-      <w:pPr>
-        <w:pStyle w:val="Heading2"/>
-      </w:pPr>
-      <w:bookmarkStart w:id="8" w:name="_Toc446524265"/>
-      <w:r>
-        <w:t>Scaling Blocks of Times</w:t>
-      </w:r>
-      <w:bookmarkEnd w:id="8"/>
-    </w:p>
-    <w:p/>
-    <w:p>
-      <w:r>
-        <w:t>Blocks of chapter times can be scaled by selecting an existing chapter time (which will display in the first box) and entering the time that you want the selected time to become in the second box.</w:t>
-      </w:r>
-    </w:p>
-    <w:p/>
-    <w:p>
+        <w:t xml:space="preserve"> button, or deleted from the list by clicking the </w:t>
+      </w:r>
       <w:r>
         <w:rPr>
           <w:noProof/>
           <w:lang w:eastAsia="en-CA"/>
         </w:rPr>
         <w:drawing>
-          <wp:inline distT="0" distB="0" distL="0" distR="0" wp14:anchorId="1EB1B14F" wp14:editId="32907832">
-            <wp:extent cx="2629267" cy="466790"/>
-            <wp:effectExtent l="0" t="0" r="0" b="9525"/>
-            <wp:docPr id="33" name="Picture 33"/>
+          <wp:inline distT="0" distB="0" distL="0" distR="0">
+            <wp:extent cx="521208" cy="137160"/>
+            <wp:effectExtent l="0" t="0" r="0" b="0"/>
+            <wp:docPr id="39" name="Picture 39"/>
             <wp:cNvGraphicFramePr>
               <a:graphicFrameLocks xmlns:a="http://schemas.openxmlformats.org/drawingml/2006/main" noChangeAspect="1"/>
             </wp:cNvGraphicFramePr>
@@ -3044,604 +3256,11 @@
               <a:graphicData uri="http://schemas.openxmlformats.org/drawingml/2006/picture">
                 <pic:pic xmlns:pic="http://schemas.openxmlformats.org/drawingml/2006/picture">
                   <pic:nvPicPr>
-                    <pic:cNvPr id="1" name=""/>
+                    <pic:cNvPr id="39" name="bRemove.jpg"/>
                     <pic:cNvPicPr/>
                   </pic:nvPicPr>
                   <pic:blipFill>
-                    <a:blip r:embed="rId27"/>
-                    <a:stretch>
-                      <a:fillRect/>
-                    </a:stretch>
-                  </pic:blipFill>
-                  <pic:spPr>
-                    <a:xfrm>
-                      <a:off x="0" y="0"/>
-                      <a:ext cx="2629267" cy="466790"/>
-                    </a:xfrm>
-                    <a:prstGeom prst="rect">
-                      <a:avLst/>
-                    </a:prstGeom>
-                  </pic:spPr>
-                </pic:pic>
-              </a:graphicData>
-            </a:graphic>
-          </wp:inline>
-        </w:drawing>
-      </w:r>
-    </w:p>
-    <w:p/>
-    <w:p>
-      <w:r>
-        <w:t>The selected time will be changed to the value in the second box, and all preceding times will be scaled accordingly.  For example if the selected time (in the first box) is “00:20:00.00000” and the new time (in the second box) is set to “00:30:00.00000” the times will be adjusted as follows:</w:t>
-      </w:r>
-    </w:p>
-    <w:p/>
-    <w:tbl>
-      <w:tblPr>
-        <w:tblStyle w:val="TableGrid"/>
-        <w:tblW w:w="9535" w:type="dxa"/>
-        <w:tblLook w:val="04A0" w:firstRow="1" w:lastRow="0" w:firstColumn="1" w:lastColumn="0" w:noHBand="0" w:noVBand="1"/>
-      </w:tblPr>
-      <w:tblGrid>
-        <w:gridCol w:w="2337"/>
-        <w:gridCol w:w="2337"/>
-        <w:gridCol w:w="4861"/>
-      </w:tblGrid>
-      <w:tr>
-        <w:tc>
-          <w:tcPr>
-            <w:tcW w:w="2337" w:type="dxa"/>
-            <w:shd w:val="clear" w:color="auto" w:fill="D9D9D9" w:themeFill="background1" w:themeFillShade="D9"/>
-          </w:tcPr>
-          <w:p>
-            <w:pPr>
-              <w:jc w:val="center"/>
-            </w:pPr>
-            <w:r>
-              <w:t>Original Time</w:t>
-            </w:r>
-          </w:p>
-        </w:tc>
-        <w:tc>
-          <w:tcPr>
-            <w:tcW w:w="2337" w:type="dxa"/>
-            <w:shd w:val="clear" w:color="auto" w:fill="D9D9D9" w:themeFill="background1" w:themeFillShade="D9"/>
-          </w:tcPr>
-          <w:p>
-            <w:pPr>
-              <w:jc w:val="center"/>
-            </w:pPr>
-            <w:r>
-              <w:t>New Time After Scaling</w:t>
-            </w:r>
-          </w:p>
-        </w:tc>
-        <w:tc>
-          <w:tcPr>
-            <w:tcW w:w="4861" w:type="dxa"/>
-            <w:shd w:val="clear" w:color="auto" w:fill="D9D9D9" w:themeFill="background1" w:themeFillShade="D9"/>
-          </w:tcPr>
-          <w:p>
-            <w:pPr>
-              <w:jc w:val="center"/>
-            </w:pPr>
-            <w:r>
-              <w:t>Comments</w:t>
-            </w:r>
-          </w:p>
-        </w:tc>
-      </w:tr>
-      <w:tr>
-        <w:tc>
-          <w:tcPr>
-            <w:tcW w:w="2337" w:type="dxa"/>
-          </w:tcPr>
-          <w:p>
-            <w:pPr>
-              <w:jc w:val="center"/>
-            </w:pPr>
-            <w:r>
-              <w:t>00:00:00.00000</w:t>
-            </w:r>
-          </w:p>
-        </w:tc>
-        <w:tc>
-          <w:tcPr>
-            <w:tcW w:w="2337" w:type="dxa"/>
-          </w:tcPr>
-          <w:p>
-            <w:pPr>
-              <w:jc w:val="center"/>
-            </w:pPr>
-            <w:r>
-              <w:t>00:00:00.00000</w:t>
-            </w:r>
-          </w:p>
-        </w:tc>
-        <w:tc>
-          <w:tcPr>
-            <w:tcW w:w="4861" w:type="dxa"/>
-          </w:tcPr>
-          <w:p>
-            <w:r>
-              <w:t>No change.  End point for scaling.</w:t>
-            </w:r>
-          </w:p>
-        </w:tc>
-      </w:tr>
-      <w:tr>
-        <w:tc>
-          <w:tcPr>
-            <w:tcW w:w="2337" w:type="dxa"/>
-          </w:tcPr>
-          <w:p>
-            <w:pPr>
-              <w:jc w:val="center"/>
-            </w:pPr>
-            <w:r>
-              <w:t>00:05:00.00000</w:t>
-            </w:r>
-          </w:p>
-        </w:tc>
-        <w:tc>
-          <w:tcPr>
-            <w:tcW w:w="2337" w:type="dxa"/>
-          </w:tcPr>
-          <w:p>
-            <w:pPr>
-              <w:jc w:val="center"/>
-            </w:pPr>
-            <w:r>
-              <w:t>00:07:30.00000</w:t>
-            </w:r>
-          </w:p>
-        </w:tc>
-        <w:tc>
-          <w:tcPr>
-            <w:tcW w:w="4861" w:type="dxa"/>
-          </w:tcPr>
-          <w:p>
-            <w:r>
-              <w:t>Scaled by 150% (00:30:00.00000 / 00:20:00.00000)</w:t>
-            </w:r>
-          </w:p>
-        </w:tc>
-      </w:tr>
-      <w:tr>
-        <w:tc>
-          <w:tcPr>
-            <w:tcW w:w="2337" w:type="dxa"/>
-          </w:tcPr>
-          <w:p>
-            <w:pPr>
-              <w:jc w:val="center"/>
-            </w:pPr>
-            <w:r>
-              <w:t>00:10:00.00000</w:t>
-            </w:r>
-          </w:p>
-        </w:tc>
-        <w:tc>
-          <w:tcPr>
-            <w:tcW w:w="2337" w:type="dxa"/>
-          </w:tcPr>
-          <w:p>
-            <w:pPr>
-              <w:jc w:val="center"/>
-            </w:pPr>
-            <w:r>
-              <w:t>00:15:00.00000</w:t>
-            </w:r>
-          </w:p>
-        </w:tc>
-        <w:tc>
-          <w:tcPr>
-            <w:tcW w:w="4861" w:type="dxa"/>
-          </w:tcPr>
-          <w:p>
-            <w:r>
-              <w:t>Scaled by 150% (00:30:00.00000 / 00:20:00.00000)</w:t>
-            </w:r>
-          </w:p>
-        </w:tc>
-      </w:tr>
-      <w:tr>
-        <w:tc>
-          <w:tcPr>
-            <w:tcW w:w="2337" w:type="dxa"/>
-          </w:tcPr>
-          <w:p>
-            <w:pPr>
-              <w:jc w:val="center"/>
-            </w:pPr>
-            <w:r>
-              <w:t>00:15:00.00000</w:t>
-            </w:r>
-          </w:p>
-        </w:tc>
-        <w:tc>
-          <w:tcPr>
-            <w:tcW w:w="2337" w:type="dxa"/>
-          </w:tcPr>
-          <w:p>
-            <w:pPr>
-              <w:jc w:val="center"/>
-            </w:pPr>
-            <w:r>
-              <w:t>00:22:30.00000</w:t>
-            </w:r>
-          </w:p>
-        </w:tc>
-        <w:tc>
-          <w:tcPr>
-            <w:tcW w:w="4861" w:type="dxa"/>
-          </w:tcPr>
-          <w:p>
-            <w:r>
-              <w:t>Scaled by 150% (00:30:00.00000 / 00:20:00.00000)</w:t>
-            </w:r>
-          </w:p>
-        </w:tc>
-      </w:tr>
-      <w:tr>
-        <w:tc>
-          <w:tcPr>
-            <w:tcW w:w="2337" w:type="dxa"/>
-          </w:tcPr>
-          <w:p>
-            <w:pPr>
-              <w:jc w:val="center"/>
-            </w:pPr>
-            <w:r>
-              <w:t>00:20:00.00000</w:t>
-            </w:r>
-          </w:p>
-        </w:tc>
-        <w:tc>
-          <w:tcPr>
-            <w:tcW w:w="2337" w:type="dxa"/>
-          </w:tcPr>
-          <w:p>
-            <w:pPr>
-              <w:jc w:val="center"/>
-            </w:pPr>
-            <w:r>
-              <w:t>00:30:00.00000</w:t>
-            </w:r>
-          </w:p>
-        </w:tc>
-        <w:tc>
-          <w:tcPr>
-            <w:tcW w:w="4861" w:type="dxa"/>
-          </w:tcPr>
-          <w:p>
-            <w:r>
-              <w:t>Selected time changed to desired new time</w:t>
-            </w:r>
-          </w:p>
-        </w:tc>
-      </w:tr>
-      <w:tr>
-        <w:tc>
-          <w:tcPr>
-            <w:tcW w:w="2337" w:type="dxa"/>
-          </w:tcPr>
-          <w:p>
-            <w:pPr>
-              <w:jc w:val="center"/>
-            </w:pPr>
-            <w:r>
-              <w:t>00:35:00.00000</w:t>
-            </w:r>
-          </w:p>
-        </w:tc>
-        <w:tc>
-          <w:tcPr>
-            <w:tcW w:w="2337" w:type="dxa"/>
-          </w:tcPr>
-          <w:p>
-            <w:pPr>
-              <w:jc w:val="center"/>
-            </w:pPr>
-            <w:r>
-              <w:t>00:35:00.00000</w:t>
-            </w:r>
-          </w:p>
-        </w:tc>
-        <w:tc>
-          <w:tcPr>
-            <w:tcW w:w="4861" w:type="dxa"/>
-          </w:tcPr>
-          <w:p>
-            <w:r>
-              <w:t>Unchanged because falls after the selected time</w:t>
-            </w:r>
-          </w:p>
-        </w:tc>
-      </w:tr>
-      <w:tr>
-        <w:tc>
-          <w:tcPr>
-            <w:tcW w:w="2337" w:type="dxa"/>
-          </w:tcPr>
-          <w:p>
-            <w:pPr>
-              <w:jc w:val="center"/>
-            </w:pPr>
-            <w:r>
-              <w:t>00:45:00.00000</w:t>
-            </w:r>
-          </w:p>
-        </w:tc>
-        <w:tc>
-          <w:tcPr>
-            <w:tcW w:w="2337" w:type="dxa"/>
-          </w:tcPr>
-          <w:p>
-            <w:pPr>
-              <w:jc w:val="center"/>
-            </w:pPr>
-            <w:r>
-              <w:t>00:45:00.00000</w:t>
-            </w:r>
-          </w:p>
-        </w:tc>
-        <w:tc>
-          <w:tcPr>
-            <w:tcW w:w="4861" w:type="dxa"/>
-          </w:tcPr>
-          <w:p>
-            <w:r>
-              <w:t>Unchanged because falls after the selected time</w:t>
-            </w:r>
-          </w:p>
-        </w:tc>
-      </w:tr>
-    </w:tbl>
-    <w:p/>
-    <w:p/>
-    <w:p/>
-    <w:p>
-      <w:pPr>
-        <w:pStyle w:val="Heading2"/>
-      </w:pPr>
-      <w:bookmarkStart w:id="9" w:name="_Toc446524266"/>
-      <w:r>
-        <w:t>Shifting Blocks of Times</w:t>
-      </w:r>
-      <w:bookmarkEnd w:id="9"/>
-    </w:p>
-    <w:p/>
-    <w:p>
-      <w:r>
-        <w:t>Chapter times can be shifted by entering the number of seconds in the box.  Entering a positive number will shift the times forward (later), while entering a negative number will shift the times backwards (earlier).</w:t>
-      </w:r>
-    </w:p>
-    <w:p/>
-    <w:p>
-      <w:r>
-        <w:rPr>
-          <w:noProof/>
-          <w:lang w:eastAsia="en-CA"/>
-        </w:rPr>
-        <w:drawing>
-          <wp:inline distT="0" distB="0" distL="0" distR="0" wp14:anchorId="5F6F3300" wp14:editId="42986333">
-            <wp:extent cx="2619741" cy="238158"/>
-            <wp:effectExtent l="0" t="0" r="9525" b="9525"/>
-            <wp:docPr id="40" name="Picture 40"/>
-            <wp:cNvGraphicFramePr>
-              <a:graphicFrameLocks xmlns:a="http://schemas.openxmlformats.org/drawingml/2006/main" noChangeAspect="1"/>
-            </wp:cNvGraphicFramePr>
-            <a:graphic xmlns:a="http://schemas.openxmlformats.org/drawingml/2006/main">
-              <a:graphicData uri="http://schemas.openxmlformats.org/drawingml/2006/picture">
-                <pic:pic xmlns:pic="http://schemas.openxmlformats.org/drawingml/2006/picture">
-                  <pic:nvPicPr>
-                    <pic:cNvPr id="1" name=""/>
-                    <pic:cNvPicPr/>
-                  </pic:nvPicPr>
-                  <pic:blipFill>
-                    <a:blip r:embed="rId28"/>
-                    <a:stretch>
-                      <a:fillRect/>
-                    </a:stretch>
-                  </pic:blipFill>
-                  <pic:spPr>
-                    <a:xfrm>
-                      <a:off x="0" y="0"/>
-                      <a:ext cx="2619741" cy="238158"/>
-                    </a:xfrm>
-                    <a:prstGeom prst="rect">
-                      <a:avLst/>
-                    </a:prstGeom>
-                  </pic:spPr>
-                </pic:pic>
-              </a:graphicData>
-            </a:graphic>
-          </wp:inline>
-        </w:drawing>
-      </w:r>
-    </w:p>
-    <w:p/>
-    <w:p>
-      <w:r>
-        <w:t xml:space="preserve">Note that the shift will be applied to </w:t>
-      </w:r>
-      <w:r>
-        <w:t>the selected time and all subsequent times</w:t>
-      </w:r>
-      <w:r>
-        <w:t xml:space="preserve"> in the list.  When shifting backwards, any resulting negative times will be </w:t>
-      </w:r>
-      <w:r>
-        <w:t>set to 00:00:00.00000.  This may result in multiple zero time entries.</w:t>
-      </w:r>
-    </w:p>
-    <w:p/>
-    <w:p/>
-    <w:p/>
-    <w:p>
-      <w:pPr>
-        <w:spacing w:after="160" w:line="259" w:lineRule="auto"/>
-        <w:rPr>
-          <w:rFonts w:asciiTheme="majorHAnsi" w:eastAsiaTheme="majorEastAsia" w:hAnsiTheme="majorHAnsi" w:cstheme="majorBidi"/>
-          <w:color w:val="2E74B5" w:themeColor="accent1" w:themeShade="BF"/>
-          <w:sz w:val="32"/>
-          <w:szCs w:val="32"/>
-        </w:rPr>
-      </w:pPr>
-      <w:r>
-        <w:br w:type="page"/>
-      </w:r>
-    </w:p>
-    <w:p>
-      <w:pPr>
-        <w:pStyle w:val="Heading1"/>
-      </w:pPr>
-      <w:bookmarkStart w:id="10" w:name="_Toc446524267"/>
-      <w:r>
-        <w:lastRenderedPageBreak/>
-        <w:t>Chapter Titles</w:t>
-      </w:r>
-      <w:bookmarkEnd w:id="10"/>
-    </w:p>
-    <w:p>
-      <w:pPr>
-        <w:keepNext/>
-      </w:pPr>
-    </w:p>
-    <w:p>
-      <w:pPr>
-        <w:pStyle w:val="Heading2"/>
-      </w:pPr>
-      <w:bookmarkStart w:id="11" w:name="_Toc446524268"/>
-      <w:r>
-        <w:t>Importing Titles</w:t>
-      </w:r>
-      <w:bookmarkEnd w:id="11"/>
-    </w:p>
-    <w:p>
-      <w:pPr>
-        <w:keepNext/>
-      </w:pPr>
-    </w:p>
-    <w:p>
-      <w:r>
-        <w:t>Chapter titles can be imported from an input file, as described in the “Input Files” section of this document.</w:t>
-      </w:r>
-    </w:p>
-    <w:p/>
-    <w:p>
-      <w:r>
-        <w:rPr>
-          <w:noProof/>
-          <w:lang w:eastAsia="en-CA"/>
-        </w:rPr>
-        <w:drawing>
-          <wp:inline distT="0" distB="0" distL="0" distR="0" wp14:anchorId="0E8C39FC" wp14:editId="7223E065">
-            <wp:extent cx="5315692" cy="228632"/>
-            <wp:effectExtent l="0" t="0" r="0" b="0"/>
-            <wp:docPr id="55" name="Picture 55"/>
-            <wp:cNvGraphicFramePr>
-              <a:graphicFrameLocks xmlns:a="http://schemas.openxmlformats.org/drawingml/2006/main" noChangeAspect="1"/>
-            </wp:cNvGraphicFramePr>
-            <a:graphic xmlns:a="http://schemas.openxmlformats.org/drawingml/2006/main">
-              <a:graphicData uri="http://schemas.openxmlformats.org/drawingml/2006/picture">
-                <pic:pic xmlns:pic="http://schemas.openxmlformats.org/drawingml/2006/picture">
-                  <pic:nvPicPr>
-                    <pic:cNvPr id="1" name=""/>
-                    <pic:cNvPicPr/>
-                  </pic:nvPicPr>
-                  <pic:blipFill>
-                    <a:blip r:embed="rId29"/>
-                    <a:stretch>
-                      <a:fillRect/>
-                    </a:stretch>
-                  </pic:blipFill>
-                  <pic:spPr>
-                    <a:xfrm>
-                      <a:off x="0" y="0"/>
-                      <a:ext cx="5315692" cy="228632"/>
-                    </a:xfrm>
-                    <a:prstGeom prst="rect">
-                      <a:avLst/>
-                    </a:prstGeom>
-                  </pic:spPr>
-                </pic:pic>
-              </a:graphicData>
-            </a:graphic>
-          </wp:inline>
-        </w:drawing>
-      </w:r>
-    </w:p>
-    <w:p/>
-    <w:p>
-      <w:r>
-        <w:t>Note that</w:t>
-      </w:r>
-      <w:r>
-        <w:t xml:space="preserve"> the</w:t>
-      </w:r>
-      <w:r>
-        <w:t xml:space="preserve"> import</w:t>
-      </w:r>
-      <w:r>
-        <w:t>ed</w:t>
-      </w:r>
-      <w:r>
-        <w:t xml:space="preserve"> titles </w:t>
-      </w:r>
-      <w:r>
-        <w:t>will either be appended to the list of existing titles or replace the existing list, depending on the user’s “Append” setting</w:t>
-      </w:r>
-      <w:r>
-        <w:t>.</w:t>
-      </w:r>
-    </w:p>
-    <w:p/>
-    <w:p/>
-    <w:p>
-      <w:pPr>
-        <w:pStyle w:val="Heading2"/>
-      </w:pPr>
-      <w:bookmarkStart w:id="12" w:name="_Toc446524269"/>
-      <w:r>
-        <w:t>Manual Entry / Editing</w:t>
-      </w:r>
-      <w:bookmarkEnd w:id="12"/>
-    </w:p>
-    <w:p/>
-    <w:p>
-      <w:r>
-        <w:t>Chapter titles can also be added manually by entering the ti</w:t>
-      </w:r>
-      <w:r>
-        <w:t>tl</w:t>
-      </w:r>
-      <w:r>
-        <w:t xml:space="preserve">e in the Chapter Title box and clicking the </w:t>
-      </w:r>
-      <w:r>
-        <w:rPr>
-          <w:noProof/>
-          <w:lang w:eastAsia="en-CA"/>
-        </w:rPr>
-        <w:drawing>
-          <wp:inline distT="0" distB="0" distL="0" distR="0">
-            <wp:extent cx="521208" cy="137160"/>
-            <wp:effectExtent l="0" t="0" r="0" b="0"/>
-            <wp:docPr id="47" name="Picture 47"/>
-            <wp:cNvGraphicFramePr>
-              <a:graphicFrameLocks xmlns:a="http://schemas.openxmlformats.org/drawingml/2006/main" noChangeAspect="1"/>
-            </wp:cNvGraphicFramePr>
-            <a:graphic xmlns:a="http://schemas.openxmlformats.org/drawingml/2006/main">
-              <a:graphicData uri="http://schemas.openxmlformats.org/drawingml/2006/picture">
-                <pic:pic xmlns:pic="http://schemas.openxmlformats.org/drawingml/2006/picture">
-                  <pic:nvPicPr>
-                    <pic:cNvPr id="47" name="bInsert.jpg"/>
-                    <pic:cNvPicPr/>
-                  </pic:nvPicPr>
-                  <pic:blipFill>
-                    <a:blip r:embed="rId30">
+                    <a:blip r:embed="rId27">
                       <a:extLst>
                         <a:ext uri="{28A0092B-C50C-407E-A947-70E740481C1C}">
                           <a14:useLocalDpi xmlns:a14="http://schemas.microsoft.com/office/drawing/2010/main" val="0"/>
@@ -3668,7 +3287,25 @@
         </w:drawing>
       </w:r>
       <w:r>
-        <w:t xml:space="preserve"> button.  The title will be inserted above the selected title in the list.</w:t>
+        <w:t xml:space="preserve"> button.</w:t>
+      </w:r>
+    </w:p>
+    <w:p/>
+    <w:p/>
+    <w:p>
+      <w:pPr>
+        <w:pStyle w:val="Heading2"/>
+      </w:pPr>
+      <w:bookmarkStart w:id="9" w:name="_Toc479089927"/>
+      <w:r>
+        <w:t>Scaling Blocks of Times</w:t>
+      </w:r>
+      <w:bookmarkEnd w:id="9"/>
+    </w:p>
+    <w:p/>
+    <w:p>
+      <w:r>
+        <w:t>Blocks of chapter times can be scaled by selecting an existing chapter time (which will display in the first box) and entering the time that you want the selected time to become in the second box.</w:t>
       </w:r>
     </w:p>
     <w:p/>
@@ -3679,10 +3316,10 @@
           <w:lang w:eastAsia="en-CA"/>
         </w:rPr>
         <w:drawing>
-          <wp:inline distT="0" distB="0" distL="0" distR="0" wp14:anchorId="05950568" wp14:editId="708A97DB">
-            <wp:extent cx="2829320" cy="847843"/>
-            <wp:effectExtent l="0" t="0" r="9525" b="9525"/>
-            <wp:docPr id="48" name="Picture 48"/>
+          <wp:inline distT="0" distB="0" distL="0" distR="0" wp14:anchorId="1EB1B14F" wp14:editId="32907832">
+            <wp:extent cx="2629267" cy="466790"/>
+            <wp:effectExtent l="0" t="0" r="0" b="9525"/>
+            <wp:docPr id="33" name="Picture 33"/>
             <wp:cNvGraphicFramePr>
               <a:graphicFrameLocks xmlns:a="http://schemas.openxmlformats.org/drawingml/2006/main" noChangeAspect="1"/>
             </wp:cNvGraphicFramePr>
@@ -3694,7 +3331,7 @@
                     <pic:cNvPicPr/>
                   </pic:nvPicPr>
                   <pic:blipFill>
-                    <a:blip r:embed="rId31"/>
+                    <a:blip r:embed="rId28"/>
                     <a:stretch>
                       <a:fillRect/>
                     </a:stretch>
@@ -3702,7 +3339,7 @@
                   <pic:spPr>
                     <a:xfrm>
                       <a:off x="0" y="0"/>
-                      <a:ext cx="2829320" cy="847843"/>
+                      <a:ext cx="2629267" cy="466790"/>
                     </a:xfrm>
                     <a:prstGeom prst="rect">
                       <a:avLst/>
@@ -3718,18 +3355,363 @@
     <w:p/>
     <w:p>
       <w:r>
-        <w:t xml:space="preserve">Individual chapter titles can be manually edited or deleted.  When an existing title in the list is selected, it will appear in the Chapter Title text box.  The title can then be modified by making the desired changes and clicking the </w:t>
-      </w:r>
+        <w:t>The selected time will be changed to the value in the second box, and all preceding times will be scaled accordingly.  For example if the selected time (in the first box) is “00:20:00.00000” and the new time (in the second box) is set to “00:30:00.00000” the times will be adjusted as follows:</w:t>
+      </w:r>
+    </w:p>
+    <w:p/>
+    <w:tbl>
+      <w:tblPr>
+        <w:tblStyle w:val="TableGrid"/>
+        <w:tblW w:w="9535" w:type="dxa"/>
+        <w:tblLook w:val="04A0" w:firstRow="1" w:lastRow="0" w:firstColumn="1" w:lastColumn="0" w:noHBand="0" w:noVBand="1"/>
+      </w:tblPr>
+      <w:tblGrid>
+        <w:gridCol w:w="2337"/>
+        <w:gridCol w:w="2337"/>
+        <w:gridCol w:w="4861"/>
+      </w:tblGrid>
+      <w:tr>
+        <w:tc>
+          <w:tcPr>
+            <w:tcW w:w="2337" w:type="dxa"/>
+            <w:shd w:val="clear" w:color="auto" w:fill="D9D9D9" w:themeFill="background1" w:themeFillShade="D9"/>
+          </w:tcPr>
+          <w:p>
+            <w:pPr>
+              <w:jc w:val="center"/>
+            </w:pPr>
+            <w:r>
+              <w:t>Original Time</w:t>
+            </w:r>
+          </w:p>
+        </w:tc>
+        <w:tc>
+          <w:tcPr>
+            <w:tcW w:w="2337" w:type="dxa"/>
+            <w:shd w:val="clear" w:color="auto" w:fill="D9D9D9" w:themeFill="background1" w:themeFillShade="D9"/>
+          </w:tcPr>
+          <w:p>
+            <w:pPr>
+              <w:jc w:val="center"/>
+            </w:pPr>
+            <w:r>
+              <w:t>New Time After Scaling</w:t>
+            </w:r>
+          </w:p>
+        </w:tc>
+        <w:tc>
+          <w:tcPr>
+            <w:tcW w:w="4861" w:type="dxa"/>
+            <w:shd w:val="clear" w:color="auto" w:fill="D9D9D9" w:themeFill="background1" w:themeFillShade="D9"/>
+          </w:tcPr>
+          <w:p>
+            <w:pPr>
+              <w:jc w:val="center"/>
+            </w:pPr>
+            <w:r>
+              <w:t>Comments</w:t>
+            </w:r>
+          </w:p>
+        </w:tc>
+      </w:tr>
+      <w:tr>
+        <w:tc>
+          <w:tcPr>
+            <w:tcW w:w="2337" w:type="dxa"/>
+          </w:tcPr>
+          <w:p>
+            <w:pPr>
+              <w:jc w:val="center"/>
+            </w:pPr>
+            <w:r>
+              <w:t>00:00:00.00000</w:t>
+            </w:r>
+          </w:p>
+        </w:tc>
+        <w:tc>
+          <w:tcPr>
+            <w:tcW w:w="2337" w:type="dxa"/>
+          </w:tcPr>
+          <w:p>
+            <w:pPr>
+              <w:jc w:val="center"/>
+            </w:pPr>
+            <w:r>
+              <w:t>00:00:00.00000</w:t>
+            </w:r>
+          </w:p>
+        </w:tc>
+        <w:tc>
+          <w:tcPr>
+            <w:tcW w:w="4861" w:type="dxa"/>
+          </w:tcPr>
+          <w:p>
+            <w:r>
+              <w:t>No change.  End point for scaling.</w:t>
+            </w:r>
+          </w:p>
+        </w:tc>
+      </w:tr>
+      <w:tr>
+        <w:tc>
+          <w:tcPr>
+            <w:tcW w:w="2337" w:type="dxa"/>
+          </w:tcPr>
+          <w:p>
+            <w:pPr>
+              <w:jc w:val="center"/>
+            </w:pPr>
+            <w:r>
+              <w:t>00:05:00.00000</w:t>
+            </w:r>
+          </w:p>
+        </w:tc>
+        <w:tc>
+          <w:tcPr>
+            <w:tcW w:w="2337" w:type="dxa"/>
+          </w:tcPr>
+          <w:p>
+            <w:pPr>
+              <w:jc w:val="center"/>
+            </w:pPr>
+            <w:r>
+              <w:t>00:07:30.00000</w:t>
+            </w:r>
+          </w:p>
+        </w:tc>
+        <w:tc>
+          <w:tcPr>
+            <w:tcW w:w="4861" w:type="dxa"/>
+          </w:tcPr>
+          <w:p>
+            <w:r>
+              <w:t>Scaled by 150% (00:30:00.00000 / 00:20:00.00000)</w:t>
+            </w:r>
+          </w:p>
+        </w:tc>
+      </w:tr>
+      <w:tr>
+        <w:tc>
+          <w:tcPr>
+            <w:tcW w:w="2337" w:type="dxa"/>
+          </w:tcPr>
+          <w:p>
+            <w:pPr>
+              <w:jc w:val="center"/>
+            </w:pPr>
+            <w:r>
+              <w:t>00:10:00.00000</w:t>
+            </w:r>
+          </w:p>
+        </w:tc>
+        <w:tc>
+          <w:tcPr>
+            <w:tcW w:w="2337" w:type="dxa"/>
+          </w:tcPr>
+          <w:p>
+            <w:pPr>
+              <w:jc w:val="center"/>
+            </w:pPr>
+            <w:r>
+              <w:t>00:15:00.00000</w:t>
+            </w:r>
+          </w:p>
+        </w:tc>
+        <w:tc>
+          <w:tcPr>
+            <w:tcW w:w="4861" w:type="dxa"/>
+          </w:tcPr>
+          <w:p>
+            <w:r>
+              <w:t>Scaled by 150% (00:30:00.00000 / 00:20:00.00000)</w:t>
+            </w:r>
+          </w:p>
+        </w:tc>
+      </w:tr>
+      <w:tr>
+        <w:tc>
+          <w:tcPr>
+            <w:tcW w:w="2337" w:type="dxa"/>
+          </w:tcPr>
+          <w:p>
+            <w:pPr>
+              <w:jc w:val="center"/>
+            </w:pPr>
+            <w:r>
+              <w:t>00:15:00.00000</w:t>
+            </w:r>
+          </w:p>
+        </w:tc>
+        <w:tc>
+          <w:tcPr>
+            <w:tcW w:w="2337" w:type="dxa"/>
+          </w:tcPr>
+          <w:p>
+            <w:pPr>
+              <w:jc w:val="center"/>
+            </w:pPr>
+            <w:r>
+              <w:t>00:22:30.00000</w:t>
+            </w:r>
+          </w:p>
+        </w:tc>
+        <w:tc>
+          <w:tcPr>
+            <w:tcW w:w="4861" w:type="dxa"/>
+          </w:tcPr>
+          <w:p>
+            <w:r>
+              <w:t>Scaled by 150% (00:30:00.00000 / 00:20:00.00000)</w:t>
+            </w:r>
+          </w:p>
+        </w:tc>
+      </w:tr>
+      <w:tr>
+        <w:tc>
+          <w:tcPr>
+            <w:tcW w:w="2337" w:type="dxa"/>
+          </w:tcPr>
+          <w:p>
+            <w:pPr>
+              <w:jc w:val="center"/>
+            </w:pPr>
+            <w:r>
+              <w:t>00:20:00.00000</w:t>
+            </w:r>
+          </w:p>
+        </w:tc>
+        <w:tc>
+          <w:tcPr>
+            <w:tcW w:w="2337" w:type="dxa"/>
+          </w:tcPr>
+          <w:p>
+            <w:pPr>
+              <w:jc w:val="center"/>
+            </w:pPr>
+            <w:r>
+              <w:t>00:30:00.00000</w:t>
+            </w:r>
+          </w:p>
+        </w:tc>
+        <w:tc>
+          <w:tcPr>
+            <w:tcW w:w="4861" w:type="dxa"/>
+          </w:tcPr>
+          <w:p>
+            <w:r>
+              <w:t>Selected time changed to desired new time</w:t>
+            </w:r>
+          </w:p>
+        </w:tc>
+      </w:tr>
+      <w:tr>
+        <w:tc>
+          <w:tcPr>
+            <w:tcW w:w="2337" w:type="dxa"/>
+          </w:tcPr>
+          <w:p>
+            <w:pPr>
+              <w:jc w:val="center"/>
+            </w:pPr>
+            <w:r>
+              <w:t>00:35:00.00000</w:t>
+            </w:r>
+          </w:p>
+        </w:tc>
+        <w:tc>
+          <w:tcPr>
+            <w:tcW w:w="2337" w:type="dxa"/>
+          </w:tcPr>
+          <w:p>
+            <w:pPr>
+              <w:jc w:val="center"/>
+            </w:pPr>
+            <w:r>
+              <w:t>00:35:00.00000</w:t>
+            </w:r>
+          </w:p>
+        </w:tc>
+        <w:tc>
+          <w:tcPr>
+            <w:tcW w:w="4861" w:type="dxa"/>
+          </w:tcPr>
+          <w:p>
+            <w:r>
+              <w:t>Unchanged because falls after the selected time</w:t>
+            </w:r>
+          </w:p>
+        </w:tc>
+      </w:tr>
+      <w:tr>
+        <w:tc>
+          <w:tcPr>
+            <w:tcW w:w="2337" w:type="dxa"/>
+          </w:tcPr>
+          <w:p>
+            <w:pPr>
+              <w:jc w:val="center"/>
+            </w:pPr>
+            <w:r>
+              <w:t>00:45:00.00000</w:t>
+            </w:r>
+          </w:p>
+        </w:tc>
+        <w:tc>
+          <w:tcPr>
+            <w:tcW w:w="2337" w:type="dxa"/>
+          </w:tcPr>
+          <w:p>
+            <w:pPr>
+              <w:jc w:val="center"/>
+            </w:pPr>
+            <w:r>
+              <w:t>00:45:00.00000</w:t>
+            </w:r>
+          </w:p>
+        </w:tc>
+        <w:tc>
+          <w:tcPr>
+            <w:tcW w:w="4861" w:type="dxa"/>
+          </w:tcPr>
+          <w:p>
+            <w:r>
+              <w:t>Unchanged because falls after the selected time</w:t>
+            </w:r>
+          </w:p>
+        </w:tc>
+      </w:tr>
+    </w:tbl>
+    <w:p/>
+    <w:p/>
+    <w:p/>
+    <w:p>
+      <w:pPr>
+        <w:pStyle w:val="Heading2"/>
+      </w:pPr>
+      <w:bookmarkStart w:id="10" w:name="_Toc479089928"/>
+      <w:r>
+        <w:t>Shifting Blocks of Times</w:t>
+      </w:r>
+      <w:bookmarkEnd w:id="10"/>
+    </w:p>
+    <w:p/>
+    <w:p>
+      <w:r>
+        <w:t>Chapter times can be shifted by entering the number of seconds in the box.  Entering a positive number will shift the times forward (later), while entering a negative number will shift the times backwards (earlier).</w:t>
+      </w:r>
+    </w:p>
+    <w:p/>
+    <w:p>
       <w:r>
         <w:rPr>
           <w:noProof/>
           <w:lang w:eastAsia="en-CA"/>
         </w:rPr>
         <w:drawing>
-          <wp:inline distT="0" distB="0" distL="0" distR="0" wp14:anchorId="100611B3" wp14:editId="53E1A93D">
-            <wp:extent cx="521208" cy="137160"/>
-            <wp:effectExtent l="0" t="0" r="0" b="0"/>
-            <wp:docPr id="45" name="Picture 45"/>
+          <wp:inline distT="0" distB="0" distL="0" distR="0" wp14:anchorId="5F6F3300" wp14:editId="42986333">
+            <wp:extent cx="2619741" cy="238158"/>
+            <wp:effectExtent l="0" t="0" r="9525" b="9525"/>
+            <wp:docPr id="40" name="Picture 40"/>
             <wp:cNvGraphicFramePr>
               <a:graphicFrameLocks xmlns:a="http://schemas.openxmlformats.org/drawingml/2006/main" noChangeAspect="1"/>
             </wp:cNvGraphicFramePr>
@@ -3737,11 +3719,200 @@
               <a:graphicData uri="http://schemas.openxmlformats.org/drawingml/2006/picture">
                 <pic:pic xmlns:pic="http://schemas.openxmlformats.org/drawingml/2006/picture">
                   <pic:nvPicPr>
-                    <pic:cNvPr id="38" name="bUpdate.jpg"/>
+                    <pic:cNvPr id="1" name=""/>
                     <pic:cNvPicPr/>
                   </pic:nvPicPr>
                   <pic:blipFill>
-                    <a:blip r:embed="rId25">
+                    <a:blip r:embed="rId29"/>
+                    <a:stretch>
+                      <a:fillRect/>
+                    </a:stretch>
+                  </pic:blipFill>
+                  <pic:spPr>
+                    <a:xfrm>
+                      <a:off x="0" y="0"/>
+                      <a:ext cx="2619741" cy="238158"/>
+                    </a:xfrm>
+                    <a:prstGeom prst="rect">
+                      <a:avLst/>
+                    </a:prstGeom>
+                  </pic:spPr>
+                </pic:pic>
+              </a:graphicData>
+            </a:graphic>
+          </wp:inline>
+        </w:drawing>
+      </w:r>
+    </w:p>
+    <w:p/>
+    <w:p>
+      <w:r>
+        <w:t xml:space="preserve">Note that the shift will be applied to </w:t>
+      </w:r>
+      <w:r>
+        <w:t>the selected time and all subsequent times</w:t>
+      </w:r>
+      <w:r>
+        <w:t xml:space="preserve"> in the list.  When shifting backwards, any resulting negative times will be </w:t>
+      </w:r>
+      <w:r>
+        <w:t>set to 00:00:00.00000.  This may result in multiple zero time entries.</w:t>
+      </w:r>
+    </w:p>
+    <w:p/>
+    <w:p/>
+    <w:p>
+      <w:pPr>
+        <w:pStyle w:val="Heading1"/>
+      </w:pPr>
+      <w:bookmarkStart w:id="11" w:name="_Toc479089929"/>
+      <w:r>
+        <w:lastRenderedPageBreak/>
+        <w:t>Chapter Titles</w:t>
+      </w:r>
+      <w:bookmarkEnd w:id="11"/>
+    </w:p>
+    <w:p>
+      <w:pPr>
+        <w:keepNext/>
+      </w:pPr>
+    </w:p>
+    <w:p>
+      <w:pPr>
+        <w:pStyle w:val="Heading2"/>
+      </w:pPr>
+      <w:bookmarkStart w:id="12" w:name="_Toc479089930"/>
+      <w:r>
+        <w:t>Importing Titles</w:t>
+      </w:r>
+      <w:bookmarkEnd w:id="12"/>
+    </w:p>
+    <w:p>
+      <w:pPr>
+        <w:keepNext/>
+      </w:pPr>
+    </w:p>
+    <w:p>
+      <w:r>
+        <w:t>Chapter titles can be imported from an input file as described in the “Input Files” section of this document</w:t>
+      </w:r>
+      <w:r>
+        <w:t>, or from an internet lookup as described in the “Internet Lookup” section of this document.</w:t>
+      </w:r>
+    </w:p>
+    <w:p/>
+    <w:p>
+      <w:r>
+        <w:rPr>
+          <w:noProof/>
+          <w:lang w:eastAsia="en-CA"/>
+        </w:rPr>
+        <w:drawing>
+          <wp:inline distT="0" distB="0" distL="0" distR="0" wp14:anchorId="0E8C39FC" wp14:editId="7223E065">
+            <wp:extent cx="5315692" cy="228632"/>
+            <wp:effectExtent l="0" t="0" r="0" b="0"/>
+            <wp:docPr id="55" name="Picture 55"/>
+            <wp:cNvGraphicFramePr>
+              <a:graphicFrameLocks xmlns:a="http://schemas.openxmlformats.org/drawingml/2006/main" noChangeAspect="1"/>
+            </wp:cNvGraphicFramePr>
+            <a:graphic xmlns:a="http://schemas.openxmlformats.org/drawingml/2006/main">
+              <a:graphicData uri="http://schemas.openxmlformats.org/drawingml/2006/picture">
+                <pic:pic xmlns:pic="http://schemas.openxmlformats.org/drawingml/2006/picture">
+                  <pic:nvPicPr>
+                    <pic:cNvPr id="1" name=""/>
+                    <pic:cNvPicPr/>
+                  </pic:nvPicPr>
+                  <pic:blipFill>
+                    <a:blip r:embed="rId30"/>
+                    <a:stretch>
+                      <a:fillRect/>
+                    </a:stretch>
+                  </pic:blipFill>
+                  <pic:spPr>
+                    <a:xfrm>
+                      <a:off x="0" y="0"/>
+                      <a:ext cx="5315692" cy="228632"/>
+                    </a:xfrm>
+                    <a:prstGeom prst="rect">
+                      <a:avLst/>
+                    </a:prstGeom>
+                  </pic:spPr>
+                </pic:pic>
+              </a:graphicData>
+            </a:graphic>
+          </wp:inline>
+        </w:drawing>
+      </w:r>
+    </w:p>
+    <w:p/>
+    <w:p>
+      <w:r>
+        <w:t>Note that</w:t>
+      </w:r>
+      <w:r>
+        <w:t xml:space="preserve"> the</w:t>
+      </w:r>
+      <w:r>
+        <w:t xml:space="preserve"> import</w:t>
+      </w:r>
+      <w:r>
+        <w:t>ed</w:t>
+      </w:r>
+      <w:r>
+        <w:t xml:space="preserve"> titles </w:t>
+      </w:r>
+      <w:r>
+        <w:t>will either be appended to the list of existing titles or replace the existing list, depending on the user’s “Append” setting</w:t>
+      </w:r>
+      <w:r>
+        <w:t>.</w:t>
+      </w:r>
+    </w:p>
+    <w:p/>
+    <w:p/>
+    <w:p>
+      <w:pPr>
+        <w:pStyle w:val="Heading2"/>
+      </w:pPr>
+      <w:bookmarkStart w:id="13" w:name="_Toc479089931"/>
+      <w:r>
+        <w:t>Manual Entry / Editing</w:t>
+      </w:r>
+      <w:bookmarkEnd w:id="13"/>
+    </w:p>
+    <w:p/>
+    <w:p>
+      <w:r>
+        <w:t>Chapter titles can also be added manually by entering the ti</w:t>
+      </w:r>
+      <w:r>
+        <w:t>tl</w:t>
+      </w:r>
+      <w:r>
+        <w:t xml:space="preserve">e in the Chapter Title box and clicking the </w:t>
+      </w:r>
+      <w:r>
+        <w:rPr>
+          <w:noProof/>
+          <w:lang w:eastAsia="en-CA"/>
+        </w:rPr>
+        <w:drawing>
+          <wp:inline distT="0" distB="0" distL="0" distR="0">
+            <wp:extent cx="521208" cy="137160"/>
+            <wp:effectExtent l="0" t="0" r="0" b="0"/>
+            <wp:docPr id="47" name="Picture 47"/>
+            <wp:cNvGraphicFramePr>
+              <a:graphicFrameLocks xmlns:a="http://schemas.openxmlformats.org/drawingml/2006/main" noChangeAspect="1"/>
+            </wp:cNvGraphicFramePr>
+            <a:graphic xmlns:a="http://schemas.openxmlformats.org/drawingml/2006/main">
+              <a:graphicData uri="http://schemas.openxmlformats.org/drawingml/2006/picture">
+                <pic:pic xmlns:pic="http://schemas.openxmlformats.org/drawingml/2006/picture">
+                  <pic:nvPicPr>
+                    <pic:cNvPr id="47" name="bInsert.jpg"/>
+                    <pic:cNvPicPr/>
+                  </pic:nvPicPr>
+                  <pic:blipFill>
+                    <a:blip r:embed="rId31">
                       <a:extLst>
                         <a:ext uri="{28A0092B-C50C-407E-A947-70E740481C1C}">
                           <a14:useLocalDpi xmlns:a14="http://schemas.microsoft.com/office/drawing/2010/main" val="0"/>
@@ -3768,36 +3939,21 @@
         </w:drawing>
       </w:r>
       <w:r>
-        <w:t xml:space="preserve"> button, or </w:t>
-      </w:r>
-      <w:r>
-        <w:t>simply by editing it in place in the list.</w:t>
+        <w:t xml:space="preserve"> button.  The title will be inserted above the selected title in the list.</w:t>
       </w:r>
     </w:p>
     <w:p/>
     <w:p>
-      <w:r>
-        <w:t xml:space="preserve">Items can be </w:t>
-      </w:r>
-      <w:r>
-        <w:t xml:space="preserve">deleted from the list by </w:t>
-      </w:r>
-      <w:r>
-        <w:t xml:space="preserve">selecting them and </w:t>
-      </w:r>
-      <w:r>
-        <w:t xml:space="preserve">clicking the </w:t>
-      </w:r>
       <w:r>
         <w:rPr>
           <w:noProof/>
           <w:lang w:eastAsia="en-CA"/>
         </w:rPr>
         <w:drawing>
-          <wp:inline distT="0" distB="0" distL="0" distR="0" wp14:anchorId="13265F41" wp14:editId="42210F23">
-            <wp:extent cx="521208" cy="137160"/>
-            <wp:effectExtent l="0" t="0" r="0" b="0"/>
-            <wp:docPr id="46" name="Picture 46"/>
+          <wp:inline distT="0" distB="0" distL="0" distR="0" wp14:anchorId="05950568" wp14:editId="708A97DB">
+            <wp:extent cx="2829320" cy="847843"/>
+            <wp:effectExtent l="0" t="0" r="9525" b="9525"/>
+            <wp:docPr id="48" name="Picture 48"/>
             <wp:cNvGraphicFramePr>
               <a:graphicFrameLocks xmlns:a="http://schemas.openxmlformats.org/drawingml/2006/main" noChangeAspect="1"/>
             </wp:cNvGraphicFramePr>
@@ -3805,7 +3961,54 @@
               <a:graphicData uri="http://schemas.openxmlformats.org/drawingml/2006/picture">
                 <pic:pic xmlns:pic="http://schemas.openxmlformats.org/drawingml/2006/picture">
                   <pic:nvPicPr>
-                    <pic:cNvPr id="39" name="bRemove.jpg"/>
+                    <pic:cNvPr id="1" name=""/>
+                    <pic:cNvPicPr/>
+                  </pic:nvPicPr>
+                  <pic:blipFill>
+                    <a:blip r:embed="rId32"/>
+                    <a:stretch>
+                      <a:fillRect/>
+                    </a:stretch>
+                  </pic:blipFill>
+                  <pic:spPr>
+                    <a:xfrm>
+                      <a:off x="0" y="0"/>
+                      <a:ext cx="2829320" cy="847843"/>
+                    </a:xfrm>
+                    <a:prstGeom prst="rect">
+                      <a:avLst/>
+                    </a:prstGeom>
+                  </pic:spPr>
+                </pic:pic>
+              </a:graphicData>
+            </a:graphic>
+          </wp:inline>
+        </w:drawing>
+      </w:r>
+    </w:p>
+    <w:p/>
+    <w:p>
+      <w:r>
+        <w:t xml:space="preserve">Individual chapter titles can be manually edited or deleted.  When an existing title in the list is selected, it will appear in the Chapter Title text box.  The title can then be modified by making the desired changes and clicking the </w:t>
+      </w:r>
+      <w:r>
+        <w:rPr>
+          <w:noProof/>
+          <w:lang w:eastAsia="en-CA"/>
+        </w:rPr>
+        <w:drawing>
+          <wp:inline distT="0" distB="0" distL="0" distR="0" wp14:anchorId="100611B3" wp14:editId="53E1A93D">
+            <wp:extent cx="521208" cy="137160"/>
+            <wp:effectExtent l="0" t="0" r="0" b="0"/>
+            <wp:docPr id="45" name="Picture 45"/>
+            <wp:cNvGraphicFramePr>
+              <a:graphicFrameLocks xmlns:a="http://schemas.openxmlformats.org/drawingml/2006/main" noChangeAspect="1"/>
+            </wp:cNvGraphicFramePr>
+            <a:graphic xmlns:a="http://schemas.openxmlformats.org/drawingml/2006/main">
+              <a:graphicData uri="http://schemas.openxmlformats.org/drawingml/2006/picture">
+                <pic:pic xmlns:pic="http://schemas.openxmlformats.org/drawingml/2006/picture">
+                  <pic:nvPicPr>
+                    <pic:cNvPr id="38" name="bUpdate.jpg"/>
                     <pic:cNvPicPr/>
                   </pic:nvPicPr>
                   <pic:blipFill>
@@ -3836,75 +4039,36 @@
         </w:drawing>
       </w:r>
       <w:r>
-        <w:t xml:space="preserve"> button.</w:t>
+        <w:t xml:space="preserve"> button, or </w:t>
+      </w:r>
+      <w:r>
+        <w:t>simply by editing it in place in the list.</w:t>
       </w:r>
     </w:p>
     <w:p/>
-    <w:p/>
-    <w:p>
-      <w:pPr>
-        <w:pStyle w:val="Heading2"/>
-      </w:pPr>
-      <w:bookmarkStart w:id="13" w:name="_Toc446524270"/>
-      <w:r>
-        <w:t>Rearranging Titles</w:t>
-      </w:r>
-      <w:bookmarkEnd w:id="13"/>
-    </w:p>
-    <w:p/>
-    <w:p>
-      <w:r>
-        <w:t xml:space="preserve">Chapter titles can be rearranged in the list by selecting a title and dragging ‘n’ dropping it in the new location.  The title being moved will be </w:t>
-      </w:r>
-      <w:r>
-        <w:t>plac</w:t>
-      </w:r>
-      <w:r>
-        <w:t xml:space="preserve">ed above the </w:t>
-      </w:r>
-      <w:r>
-        <w:t>title it is dropped on.</w:t>
-      </w:r>
-    </w:p>
-    <w:p/>
-    <w:p/>
-    <w:p>
-      <w:pPr>
-        <w:spacing w:after="160" w:line="259" w:lineRule="auto"/>
-      </w:pPr>
-      <w:r>
-        <w:br w:type="page"/>
-      </w:r>
-    </w:p>
-    <w:p>
-      <w:pPr>
-        <w:pStyle w:val="Heading1"/>
-      </w:pPr>
-      <w:bookmarkStart w:id="14" w:name="_Toc446524271"/>
-      <w:r>
-        <w:lastRenderedPageBreak/>
-        <w:t>Title Case Utility</w:t>
-      </w:r>
-      <w:bookmarkEnd w:id="14"/>
-    </w:p>
-    <w:p/>
-    <w:p>
-      <w:r>
-        <w:t>There is a built-in utility that will attempt to correct the capitalization of all titles to proper title case.</w:t>
-      </w:r>
-    </w:p>
-    <w:p/>
-    <w:p>
+    <w:p>
+      <w:r>
+        <w:t xml:space="preserve">Items can be </w:t>
+      </w:r>
+      <w:r>
+        <w:t xml:space="preserve">deleted from the list by </w:t>
+      </w:r>
+      <w:r>
+        <w:t xml:space="preserve">selecting them and </w:t>
+      </w:r>
+      <w:r>
+        <w:t xml:space="preserve">clicking the </w:t>
+      </w:r>
       <w:r>
         <w:rPr>
           <w:noProof/>
           <w:lang w:eastAsia="en-CA"/>
         </w:rPr>
         <w:drawing>
-          <wp:inline distT="0" distB="0" distL="0" distR="0" wp14:anchorId="61499BC8" wp14:editId="5802C412">
-            <wp:extent cx="1895740" cy="219106"/>
-            <wp:effectExtent l="0" t="0" r="0" b="9525"/>
-            <wp:docPr id="49" name="Picture 49"/>
+          <wp:inline distT="0" distB="0" distL="0" distR="0" wp14:anchorId="13265F41" wp14:editId="42210F23">
+            <wp:extent cx="521208" cy="137160"/>
+            <wp:effectExtent l="0" t="0" r="0" b="0"/>
+            <wp:docPr id="46" name="Picture 46"/>
             <wp:cNvGraphicFramePr>
               <a:graphicFrameLocks xmlns:a="http://schemas.openxmlformats.org/drawingml/2006/main" noChangeAspect="1"/>
             </wp:cNvGraphicFramePr>
@@ -3912,11 +4076,17 @@
               <a:graphicData uri="http://schemas.openxmlformats.org/drawingml/2006/picture">
                 <pic:pic xmlns:pic="http://schemas.openxmlformats.org/drawingml/2006/picture">
                   <pic:nvPicPr>
-                    <pic:cNvPr id="1" name=""/>
+                    <pic:cNvPr id="39" name="bRemove.jpg"/>
                     <pic:cNvPicPr/>
                   </pic:nvPicPr>
                   <pic:blipFill>
-                    <a:blip r:embed="rId32"/>
+                    <a:blip r:embed="rId27">
+                      <a:extLst>
+                        <a:ext uri="{28A0092B-C50C-407E-A947-70E740481C1C}">
+                          <a14:useLocalDpi xmlns:a14="http://schemas.microsoft.com/office/drawing/2010/main" val="0"/>
+                        </a:ext>
+                      </a:extLst>
+                    </a:blip>
                     <a:stretch>
                       <a:fillRect/>
                     </a:stretch>
@@ -3924,7 +4094,7 @@
                   <pic:spPr>
                     <a:xfrm>
                       <a:off x="0" y="0"/>
-                      <a:ext cx="1895740" cy="219106"/>
+                      <a:ext cx="521208" cy="137160"/>
                     </a:xfrm>
                     <a:prstGeom prst="rect">
                       <a:avLst/>
@@ -3936,11 +4106,8 @@
           </wp:inline>
         </w:drawing>
       </w:r>
-    </w:p>
-    <w:p/>
-    <w:p>
-      <w:r>
-        <w:t>When selected, it will be applied to every title in the list.</w:t>
+      <w:r>
+        <w:t xml:space="preserve"> button.</w:t>
       </w:r>
     </w:p>
     <w:p/>
@@ -3949,247 +4116,52 @@
       <w:pPr>
         <w:pStyle w:val="Heading2"/>
       </w:pPr>
-      <w:bookmarkStart w:id="15" w:name="_Toc446524272"/>
-      <w:r>
-        <w:t>How it Works</w:t>
-      </w:r>
-      <w:bookmarkEnd w:id="15"/>
+      <w:bookmarkStart w:id="14" w:name="_Toc479089932"/>
+      <w:r>
+        <w:t>Rearranging Titles</w:t>
+      </w:r>
+      <w:bookmarkEnd w:id="14"/>
     </w:p>
     <w:p/>
     <w:p>
       <w:r>
-        <w:t>The</w:t>
-      </w:r>
-      <w:r>
-        <w:t xml:space="preserve"> </w:t>
-      </w:r>
-      <w:r>
-        <w:t>utility works by applying a series of rules against the titles, in the following order:</w:t>
-      </w:r>
-    </w:p>
-    <w:p/>
-    <w:p>
-      <w:pPr>
-        <w:pStyle w:val="ListParagraph"/>
-        <w:numPr>
-          <w:ilvl w:val="0"/>
-          <w:numId w:val="7"/>
-        </w:numPr>
-      </w:pPr>
-      <w:r>
-        <w:t xml:space="preserve">The standard Microsoft </w:t>
-      </w:r>
-      <w:r>
-        <w:t>title case conversion is applied.</w:t>
-      </w:r>
-    </w:p>
-    <w:p/>
-    <w:p>
-      <w:pPr>
-        <w:pStyle w:val="ListParagraph"/>
-        <w:numPr>
-          <w:ilvl w:val="0"/>
-          <w:numId w:val="7"/>
-        </w:numPr>
-      </w:pPr>
-      <w:r>
-        <w:t>The first letter after all typical word separators is capitalized.</w:t>
-      </w:r>
-    </w:p>
-    <w:p>
-      <w:pPr>
-        <w:pStyle w:val="ListParagraph"/>
-      </w:pPr>
-    </w:p>
-    <w:p>
-      <w:pPr>
-        <w:pStyle w:val="ListParagraph"/>
-        <w:numPr>
-          <w:ilvl w:val="0"/>
-          <w:numId w:val="7"/>
-        </w:numPr>
-      </w:pPr>
-      <w:r>
-        <w:t xml:space="preserve">Adjust the case to that specified in the user-defined words list for all entries </w:t>
-      </w:r>
-      <w:r>
-        <w:t xml:space="preserve">not </w:t>
-      </w:r>
-      <w:r>
-        <w:t xml:space="preserve">specified as </w:t>
-      </w:r>
-      <w:r>
-        <w:t>“Always”</w:t>
-      </w:r>
-      <w:r>
-        <w:t>.</w:t>
-      </w:r>
-    </w:p>
-    <w:p>
-      <w:pPr>
-        <w:pStyle w:val="ListParagraph"/>
-      </w:pPr>
-    </w:p>
-    <w:p>
-      <w:pPr>
-        <w:pStyle w:val="ListParagraph"/>
-        <w:numPr>
-          <w:ilvl w:val="0"/>
-          <w:numId w:val="7"/>
-        </w:numPr>
-      </w:pPr>
-      <w:r>
-        <w:t>Adjust the case of the first character immediately following each apostrophe.  For example, “</w:t>
-      </w:r>
-      <w:proofErr w:type="spellStart"/>
-      <w:r>
-        <w:t>Can’T</w:t>
-      </w:r>
-      <w:proofErr w:type="spellEnd"/>
-      <w:r>
-        <w:t>” would be changed to “Can’t”.</w:t>
-      </w:r>
-    </w:p>
-    <w:p>
-      <w:pPr>
-        <w:pStyle w:val="ListParagraph"/>
-      </w:pPr>
-    </w:p>
-    <w:p>
-      <w:pPr>
-        <w:pStyle w:val="ListParagraph"/>
-        <w:numPr>
-          <w:ilvl w:val="0"/>
-          <w:numId w:val="7"/>
-        </w:numPr>
-      </w:pPr>
-      <w:r>
-        <w:t xml:space="preserve">The first letter of the title is converted to upper case, even if preceded by non-letters such as quotes. </w:t>
-      </w:r>
-    </w:p>
-    <w:p>
-      <w:pPr>
-        <w:pStyle w:val="ListParagraph"/>
-      </w:pPr>
-    </w:p>
-    <w:p>
-      <w:pPr>
-        <w:pStyle w:val="ListParagraph"/>
-        <w:numPr>
-          <w:ilvl w:val="0"/>
-          <w:numId w:val="7"/>
-        </w:numPr>
-      </w:pPr>
-      <w:r>
-        <w:t>The first character immediately following every digit is converted to lower case.</w:t>
-      </w:r>
-    </w:p>
-    <w:p>
-      <w:pPr>
-        <w:pStyle w:val="ListParagraph"/>
-      </w:pPr>
-    </w:p>
-    <w:p>
-      <w:pPr>
-        <w:pStyle w:val="ListParagraph"/>
-        <w:numPr>
-          <w:ilvl w:val="0"/>
-          <w:numId w:val="7"/>
-        </w:numPr>
-      </w:pPr>
-      <w:r>
-        <w:t>Adjust the case to that specified in the user-defined words list for all entries specified as “Always”.</w:t>
-      </w:r>
-    </w:p>
-    <w:p/>
-    <w:p>
-      <w:r>
-        <w:t>The titles in the list are updated with their “corrected” versions.</w:t>
-      </w:r>
-      <w:r>
-        <w:t xml:space="preserve">  Note that the resulting titles can still be edited manually to correct any situations where the title didn’t come out as expected.</w:t>
+        <w:t xml:space="preserve">Chapter titles can be rearranged in the list by selecting a title and dragging ‘n’ dropping it in the new location.  The title being moved will be </w:t>
+      </w:r>
+      <w:r>
+        <w:t>plac</w:t>
+      </w:r>
+      <w:r>
+        <w:t xml:space="preserve">ed above the </w:t>
+      </w:r>
+      <w:r>
+        <w:t>title it is dropped on.</w:t>
       </w:r>
     </w:p>
     <w:p/>
     <w:p/>
     <w:p>
       <w:pPr>
-        <w:pStyle w:val="Heading2"/>
-      </w:pPr>
-      <w:bookmarkStart w:id="16" w:name="_Toc446524273"/>
-      <w:r>
-        <w:t>Words List</w:t>
-      </w:r>
-      <w:bookmarkEnd w:id="16"/>
+        <w:spacing w:after="160" w:line="259" w:lineRule="auto"/>
+      </w:pPr>
+      <w:r>
+        <w:br w:type="page"/>
+      </w:r>
+    </w:p>
+    <w:p>
+      <w:pPr>
+        <w:pStyle w:val="Heading1"/>
+      </w:pPr>
+      <w:bookmarkStart w:id="15" w:name="_Toc479089933"/>
+      <w:r>
+        <w:lastRenderedPageBreak/>
+        <w:t>Title Case Utility</w:t>
+      </w:r>
+      <w:bookmarkEnd w:id="15"/>
     </w:p>
     <w:p/>
     <w:p>
       <w:r>
-        <w:t xml:space="preserve">The words used in rules 4 and 6 (above) are taken from a user-defined list.  If no list exists, a default list is created </w:t>
-      </w:r>
-      <w:r>
-        <w:t xml:space="preserve">and saved </w:t>
-      </w:r>
-      <w:r>
-        <w:t>when the program is started.  The list can be edited by selecting “</w:t>
-      </w:r>
-      <w:r>
-        <w:rPr>
-          <w:u w:val="single"/>
-        </w:rPr>
-        <w:t>T</w:t>
-      </w:r>
-      <w:r>
-        <w:t>ools” and then “</w:t>
-      </w:r>
-      <w:r>
-        <w:rPr>
-          <w:u w:val="single"/>
-        </w:rPr>
-        <w:t>W</w:t>
-      </w:r>
-      <w:r>
-        <w:t>ords List” from the toolbar</w:t>
-      </w:r>
-      <w:r>
-        <w:t>.</w:t>
-      </w:r>
-    </w:p>
-    <w:p/>
-    <w:p>
-      <w:r>
-        <w:t xml:space="preserve">Words should be entered in the case / capitalization that should be used in the titles.  The “Always” box determines whether the word is applied in Rule 4 (not checked) or Rule 6 (checked).  Care should be taken when marking a word as “Always”.  For example, if the word “LA” </w:t>
-      </w:r>
-      <w:r>
-        <w:t xml:space="preserve">(all capitals) </w:t>
-      </w:r>
-      <w:r>
-        <w:t>was entered and “Always” was checked</w:t>
-      </w:r>
-      <w:r>
-        <w:t xml:space="preserve"> for the word</w:t>
-      </w:r>
-      <w:r>
-        <w:t xml:space="preserve">, you could end up with a title such as “The </w:t>
-      </w:r>
-      <w:proofErr w:type="spellStart"/>
-      <w:r>
-        <w:t>BalLAd</w:t>
-      </w:r>
-      <w:proofErr w:type="spellEnd"/>
-      <w:r>
-        <w:t>”</w:t>
-      </w:r>
-      <w:r>
-        <w:t xml:space="preserve"> or “</w:t>
-      </w:r>
-      <w:proofErr w:type="spellStart"/>
-      <w:r>
-        <w:t>AlLAn’s</w:t>
-      </w:r>
-      <w:proofErr w:type="spellEnd"/>
-      <w:r>
-        <w:t xml:space="preserve"> Wish”.  In most cases, the “Always” option will not be selected for the word.</w:t>
+        <w:t>There is a built-in utility that will attempt to correct the capitalization of all titles to proper title case.</w:t>
       </w:r>
     </w:p>
     <w:p/>
@@ -4200,10 +4172,10 @@
           <w:lang w:eastAsia="en-CA"/>
         </w:rPr>
         <w:drawing>
-          <wp:inline distT="0" distB="0" distL="0" distR="0" wp14:anchorId="573EE6D1" wp14:editId="1637FE4E">
-            <wp:extent cx="5029200" cy="4133850"/>
-            <wp:effectExtent l="0" t="0" r="0" b="0"/>
-            <wp:docPr id="50" name="Picture 50"/>
+          <wp:inline distT="0" distB="0" distL="0" distR="0" wp14:anchorId="61499BC8" wp14:editId="5802C412">
+            <wp:extent cx="1895740" cy="219106"/>
+            <wp:effectExtent l="0" t="0" r="0" b="9525"/>
+            <wp:docPr id="49" name="Picture 49"/>
             <wp:cNvGraphicFramePr>
               <a:graphicFrameLocks xmlns:a="http://schemas.openxmlformats.org/drawingml/2006/main" noChangeAspect="1"/>
             </wp:cNvGraphicFramePr>
@@ -4223,7 +4195,7 @@
                   <pic:spPr>
                     <a:xfrm>
                       <a:off x="0" y="0"/>
-                      <a:ext cx="5029200" cy="4133850"/>
+                      <a:ext cx="1895740" cy="219106"/>
                     </a:xfrm>
                     <a:prstGeom prst="rect">
                       <a:avLst/>
@@ -4237,37 +4209,200 @@
       </w:r>
     </w:p>
     <w:p/>
+    <w:p>
+      <w:r>
+        <w:t>When selected, it will be applied to every title in the list.</w:t>
+      </w:r>
+    </w:p>
     <w:p/>
     <w:p/>
     <w:p>
       <w:pPr>
-        <w:spacing w:after="160" w:line="259" w:lineRule="auto"/>
-        <w:rPr>
-          <w:rFonts w:asciiTheme="majorHAnsi" w:eastAsiaTheme="majorEastAsia" w:hAnsiTheme="majorHAnsi" w:cstheme="majorBidi"/>
-          <w:color w:val="2E74B5" w:themeColor="accent1" w:themeShade="BF"/>
-          <w:sz w:val="32"/>
-          <w:szCs w:val="32"/>
-        </w:rPr>
-      </w:pPr>
-      <w:r>
-        <w:br w:type="page"/>
-      </w:r>
-    </w:p>
-    <w:p>
-      <w:pPr>
-        <w:pStyle w:val="Heading1"/>
-      </w:pPr>
-      <w:bookmarkStart w:id="17" w:name="_Toc446524274"/>
-      <w:r>
-        <w:lastRenderedPageBreak/>
-        <w:t>Preferences and Default Settings</w:t>
+        <w:pStyle w:val="Heading2"/>
+      </w:pPr>
+      <w:bookmarkStart w:id="16" w:name="_Toc479089934"/>
+      <w:r>
+        <w:t>How it Works</w:t>
+      </w:r>
+      <w:bookmarkEnd w:id="16"/>
+    </w:p>
+    <w:p/>
+    <w:p>
+      <w:r>
+        <w:t>The</w:t>
+      </w:r>
+      <w:r>
+        <w:t xml:space="preserve"> </w:t>
+      </w:r>
+      <w:r>
+        <w:t>utility works by applying a series of rules against the titles, in the following order:</w:t>
+      </w:r>
+    </w:p>
+    <w:p/>
+    <w:p>
+      <w:pPr>
+        <w:pStyle w:val="ListParagraph"/>
+        <w:numPr>
+          <w:ilvl w:val="0"/>
+          <w:numId w:val="7"/>
+        </w:numPr>
+      </w:pPr>
+      <w:r>
+        <w:t xml:space="preserve">The standard Microsoft </w:t>
+      </w:r>
+      <w:r>
+        <w:t>title case conversion is applied.</w:t>
+      </w:r>
+    </w:p>
+    <w:p/>
+    <w:p>
+      <w:pPr>
+        <w:pStyle w:val="ListParagraph"/>
+        <w:numPr>
+          <w:ilvl w:val="0"/>
+          <w:numId w:val="7"/>
+        </w:numPr>
+      </w:pPr>
+      <w:r>
+        <w:t>The first letter after all typical word separators is capitalized.</w:t>
+      </w:r>
+    </w:p>
+    <w:p>
+      <w:pPr>
+        <w:pStyle w:val="ListParagraph"/>
+      </w:pPr>
+    </w:p>
+    <w:p>
+      <w:pPr>
+        <w:pStyle w:val="ListParagraph"/>
+        <w:numPr>
+          <w:ilvl w:val="0"/>
+          <w:numId w:val="7"/>
+        </w:numPr>
+      </w:pPr>
+      <w:r>
+        <w:t xml:space="preserve">Adjust the case to that specified in the user-defined words list for all entries </w:t>
+      </w:r>
+      <w:r>
+        <w:t xml:space="preserve">not </w:t>
+      </w:r>
+      <w:r>
+        <w:t xml:space="preserve">specified as </w:t>
+      </w:r>
+      <w:r>
+        <w:t>“Always”</w:t>
+      </w:r>
+      <w:r>
+        <w:t>.</w:t>
+      </w:r>
+    </w:p>
+    <w:p>
+      <w:pPr>
+        <w:pStyle w:val="ListParagraph"/>
+      </w:pPr>
+    </w:p>
+    <w:p>
+      <w:pPr>
+        <w:pStyle w:val="ListParagraph"/>
+        <w:numPr>
+          <w:ilvl w:val="0"/>
+          <w:numId w:val="7"/>
+        </w:numPr>
+      </w:pPr>
+      <w:r>
+        <w:t>Adjust the case of the first character immediately following each apostrophe.  For example, “</w:t>
+      </w:r>
+      <w:proofErr w:type="spellStart"/>
+      <w:r>
+        <w:t>Can’T</w:t>
+      </w:r>
+      <w:proofErr w:type="spellEnd"/>
+      <w:r>
+        <w:t>” would be changed to “Can’t”.</w:t>
+      </w:r>
+    </w:p>
+    <w:p>
+      <w:pPr>
+        <w:pStyle w:val="ListParagraph"/>
+      </w:pPr>
+    </w:p>
+    <w:p>
+      <w:pPr>
+        <w:pStyle w:val="ListParagraph"/>
+        <w:numPr>
+          <w:ilvl w:val="0"/>
+          <w:numId w:val="7"/>
+        </w:numPr>
+      </w:pPr>
+      <w:r>
+        <w:t xml:space="preserve">The first letter of the title is converted to upper case, even if preceded by non-letters such as quotes. </w:t>
+      </w:r>
+    </w:p>
+    <w:p>
+      <w:pPr>
+        <w:pStyle w:val="ListParagraph"/>
+      </w:pPr>
+    </w:p>
+    <w:p>
+      <w:pPr>
+        <w:pStyle w:val="ListParagraph"/>
+        <w:numPr>
+          <w:ilvl w:val="0"/>
+          <w:numId w:val="7"/>
+        </w:numPr>
+      </w:pPr>
+      <w:r>
+        <w:t>The first character immediately following every digit is converted to lower case.</w:t>
+      </w:r>
+    </w:p>
+    <w:p>
+      <w:pPr>
+        <w:pStyle w:val="ListParagraph"/>
+      </w:pPr>
+    </w:p>
+    <w:p>
+      <w:pPr>
+        <w:pStyle w:val="ListParagraph"/>
+        <w:numPr>
+          <w:ilvl w:val="0"/>
+          <w:numId w:val="7"/>
+        </w:numPr>
+      </w:pPr>
+      <w:r>
+        <w:t>Adjust the case to that specified in the user-defined words list for all entries specified as “Always”.</w:t>
+      </w:r>
+    </w:p>
+    <w:p/>
+    <w:p>
+      <w:r>
+        <w:t>The titles in the list are updated with their “corrected” versions.</w:t>
+      </w:r>
+      <w:r>
+        <w:t xml:space="preserve">  Note that the resulting titles can still be edited manually to correct any situations where the title didn’t come out as expected.</w:t>
+      </w:r>
+    </w:p>
+    <w:p/>
+    <w:p/>
+    <w:p>
+      <w:pPr>
+        <w:pStyle w:val="Heading2"/>
+      </w:pPr>
+      <w:bookmarkStart w:id="17" w:name="_Toc479089935"/>
+      <w:r>
+        <w:t>Words List</w:t>
       </w:r>
       <w:bookmarkEnd w:id="17"/>
     </w:p>
     <w:p/>
     <w:p>
       <w:r>
-        <w:t>The program maintains a list of user preferences and default settings.  These can be edited and saved by selecting “</w:t>
+        <w:t xml:space="preserve">The words used in rules 4 and 6 (above) are taken from a user-defined list.  If no list exists, a default list is created </w:t>
+      </w:r>
+      <w:r>
+        <w:t xml:space="preserve">and saved </w:t>
+      </w:r>
+      <w:r>
+        <w:t>when the program is started.  The list can be edited by selecting “</w:t>
       </w:r>
       <w:r>
         <w:rPr>
@@ -4282,10 +4417,50 @@
         <w:rPr>
           <w:u w:val="single"/>
         </w:rPr>
-        <w:t>S</w:t>
-      </w:r>
-      <w:r>
-        <w:t>ettings” from the toolbar.</w:t>
+        <w:t>W</w:t>
+      </w:r>
+      <w:r>
+        <w:t>ords List” from the toolbar</w:t>
+      </w:r>
+      <w:r>
+        <w:t>.</w:t>
+      </w:r>
+    </w:p>
+    <w:p/>
+    <w:p>
+      <w:r>
+        <w:t xml:space="preserve">Words should be entered in the case / capitalization that should be used in the titles.  The “Always” box determines whether the word is applied in Rule 4 (not checked) or Rule 6 (checked).  Care should be taken when marking a word as “Always”.  For example, if the word “LA” </w:t>
+      </w:r>
+      <w:r>
+        <w:t xml:space="preserve">(all capitals) </w:t>
+      </w:r>
+      <w:r>
+        <w:t>was entered and “Always” was checked</w:t>
+      </w:r>
+      <w:r>
+        <w:t xml:space="preserve"> for the word</w:t>
+      </w:r>
+      <w:r>
+        <w:t xml:space="preserve">, you could end up with a title such as “The </w:t>
+      </w:r>
+      <w:proofErr w:type="spellStart"/>
+      <w:r>
+        <w:t>BalLAd</w:t>
+      </w:r>
+      <w:proofErr w:type="spellEnd"/>
+      <w:r>
+        <w:t>”</w:t>
+      </w:r>
+      <w:r>
+        <w:t xml:space="preserve"> or “</w:t>
+      </w:r>
+      <w:proofErr w:type="spellStart"/>
+      <w:r>
+        <w:t>AlLAn’s</w:t>
+      </w:r>
+      <w:proofErr w:type="spellEnd"/>
+      <w:r>
+        <w:t xml:space="preserve"> Wish”.  In most cases, the “Always” option will not be selected for the word.</w:t>
       </w:r>
     </w:p>
     <w:p/>
@@ -4296,10 +4471,10 @@
           <w:lang w:eastAsia="en-CA"/>
         </w:rPr>
         <w:drawing>
-          <wp:inline distT="0" distB="0" distL="0" distR="0" wp14:anchorId="27052456" wp14:editId="2303C103">
-            <wp:extent cx="5943600" cy="2661285"/>
-            <wp:effectExtent l="0" t="0" r="0" b="5715"/>
-            <wp:docPr id="3" name="Picture 3"/>
+          <wp:inline distT="0" distB="0" distL="0" distR="0" wp14:anchorId="3A1510E1" wp14:editId="60D5FF80">
+            <wp:extent cx="5124450" cy="4676775"/>
+            <wp:effectExtent l="0" t="0" r="0" b="9525"/>
+            <wp:docPr id="2" name="Picture 2"/>
             <wp:cNvGraphicFramePr>
               <a:graphicFrameLocks xmlns:a="http://schemas.openxmlformats.org/drawingml/2006/main" noChangeAspect="1"/>
             </wp:cNvGraphicFramePr>
@@ -4319,7 +4494,7 @@
                   <pic:spPr>
                     <a:xfrm>
                       <a:off x="0" y="0"/>
-                      <a:ext cx="5943600" cy="2661285"/>
+                      <a:ext cx="5124450" cy="4676775"/>
                     </a:xfrm>
                     <a:prstGeom prst="rect">
                       <a:avLst/>
@@ -4337,27 +4512,95 @@
     <w:p/>
     <w:p>
       <w:pPr>
+        <w:spacing w:after="160" w:line="259" w:lineRule="auto"/>
+        <w:rPr>
+          <w:rFonts w:asciiTheme="majorHAnsi" w:eastAsiaTheme="majorEastAsia" w:hAnsiTheme="majorHAnsi" w:cstheme="majorBidi"/>
+          <w:color w:val="2E74B5" w:themeColor="accent1" w:themeShade="BF"/>
+          <w:sz w:val="32"/>
+          <w:szCs w:val="32"/>
+        </w:rPr>
+      </w:pPr>
+      <w:r>
+        <w:br w:type="page"/>
+      </w:r>
+    </w:p>
+    <w:p>
+      <w:pPr>
         <w:pStyle w:val="Heading1"/>
       </w:pPr>
-      <w:bookmarkStart w:id="18" w:name="_Toc446524275"/>
-      <w:r>
-        <w:t>Help System</w:t>
+      <w:bookmarkStart w:id="18" w:name="_Toc479089936"/>
+      <w:r>
+        <w:lastRenderedPageBreak/>
+        <w:t>Preferences and Default Settings</w:t>
       </w:r>
       <w:bookmarkEnd w:id="18"/>
     </w:p>
     <w:p/>
     <w:p>
       <w:r>
-        <w:t>In addition to this manual, an on-line help system has been included with the program.  It is available by selecting “</w:t>
+        <w:t>The program maintains a list of user preferences and default settings.  These can be edited and saved by selecting “</w:t>
       </w:r>
       <w:r>
         <w:rPr>
           <w:u w:val="single"/>
         </w:rPr>
-        <w:t>H</w:t>
-      </w:r>
-      <w:r>
-        <w:t>elp” from the toolbar.</w:t>
+        <w:t>T</w:t>
+      </w:r>
+      <w:r>
+        <w:t>ools” and then “</w:t>
+      </w:r>
+      <w:r>
+        <w:rPr>
+          <w:u w:val="single"/>
+        </w:rPr>
+        <w:t>S</w:t>
+      </w:r>
+      <w:r>
+        <w:t>ettings” from the toolbar.</w:t>
+      </w:r>
+    </w:p>
+    <w:p/>
+    <w:p>
+      <w:r>
+        <w:rPr>
+          <w:noProof/>
+          <w:lang w:eastAsia="en-CA"/>
+        </w:rPr>
+        <w:drawing>
+          <wp:inline distT="0" distB="0" distL="0" distR="0" wp14:anchorId="479CF67F" wp14:editId="28D84471">
+            <wp:extent cx="5943600" cy="3058160"/>
+            <wp:effectExtent l="0" t="0" r="0" b="8890"/>
+            <wp:docPr id="4" name="Picture 4"/>
+            <wp:cNvGraphicFramePr>
+              <a:graphicFrameLocks xmlns:a="http://schemas.openxmlformats.org/drawingml/2006/main" noChangeAspect="1"/>
+            </wp:cNvGraphicFramePr>
+            <a:graphic xmlns:a="http://schemas.openxmlformats.org/drawingml/2006/main">
+              <a:graphicData uri="http://schemas.openxmlformats.org/drawingml/2006/picture">
+                <pic:pic xmlns:pic="http://schemas.openxmlformats.org/drawingml/2006/picture">
+                  <pic:nvPicPr>
+                    <pic:cNvPr id="1" name=""/>
+                    <pic:cNvPicPr/>
+                  </pic:nvPicPr>
+                  <pic:blipFill>
+                    <a:blip r:embed="rId35"/>
+                    <a:stretch>
+                      <a:fillRect/>
+                    </a:stretch>
+                  </pic:blipFill>
+                  <pic:spPr>
+                    <a:xfrm>
+                      <a:off x="0" y="0"/>
+                      <a:ext cx="5943600" cy="3058160"/>
+                    </a:xfrm>
+                    <a:prstGeom prst="rect">
+                      <a:avLst/>
+                    </a:prstGeom>
+                  </pic:spPr>
+                </pic:pic>
+              </a:graphicData>
+            </a:graphic>
+          </wp:inline>
+        </w:drawing>
       </w:r>
     </w:p>
     <w:p/>
@@ -4367,11 +4610,39 @@
       <w:pPr>
         <w:pStyle w:val="Heading1"/>
       </w:pPr>
-      <w:bookmarkStart w:id="19" w:name="_Toc446524276"/>
+      <w:bookmarkStart w:id="19" w:name="_Toc479089937"/>
+      <w:r>
+        <w:t>Help System</w:t>
+      </w:r>
+      <w:bookmarkEnd w:id="19"/>
+    </w:p>
+    <w:p/>
+    <w:p>
+      <w:r>
+        <w:t>In addition to this manual, an on-line help system has been included with the program.  It is available by selecting “</w:t>
+      </w:r>
+      <w:r>
+        <w:rPr>
+          <w:u w:val="single"/>
+        </w:rPr>
+        <w:t>H</w:t>
+      </w:r>
+      <w:r>
+        <w:t>elp” from the toolbar.</w:t>
+      </w:r>
+    </w:p>
+    <w:p/>
+    <w:p/>
+    <w:p/>
+    <w:p>
+      <w:pPr>
+        <w:pStyle w:val="Heading1"/>
+      </w:pPr>
+      <w:bookmarkStart w:id="20" w:name="_Toc479089938"/>
       <w:r>
         <w:t>When Things Go Wrong</w:t>
       </w:r>
-      <w:bookmarkEnd w:id="19"/>
+      <w:bookmarkEnd w:id="20"/>
     </w:p>
     <w:p>
       <w:pPr>
@@ -4391,7 +4662,7 @@
       <w:r>
         <w:t xml:space="preserve">at </w:t>
       </w:r>
-      <w:hyperlink r:id="rId35" w:history="1">
+      <w:hyperlink r:id="rId36" w:history="1">
         <w:r>
           <w:rPr>
             <w:rStyle w:val="Hyperlink"/>
@@ -4419,7 +4690,7 @@
       <w:pPr>
         <w:pStyle w:val="Heading1"/>
       </w:pPr>
-      <w:bookmarkStart w:id="20" w:name="_Toc446524277"/>
+      <w:bookmarkStart w:id="21" w:name="_Toc479089939"/>
       <w:r>
         <w:lastRenderedPageBreak/>
         <w:t xml:space="preserve">Appendix 1: </w:t>
@@ -4430,7 +4701,7 @@
       <w:r>
         <w:t>License Agreement</w:t>
       </w:r>
-      <w:bookmarkEnd w:id="20"/>
+      <w:bookmarkEnd w:id="21"/>
     </w:p>
     <w:p/>
     <w:p>
@@ -7912,7 +8183,7 @@
       <w:pPr>
         <w:pStyle w:val="Heading1"/>
       </w:pPr>
-      <w:bookmarkStart w:id="21" w:name="_Toc446524278"/>
+      <w:bookmarkStart w:id="22" w:name="_Toc479089940"/>
       <w:r>
         <w:lastRenderedPageBreak/>
         <w:t xml:space="preserve">Appendix </w:t>
@@ -7923,7 +8194,7 @@
       <w:r>
         <w:t>: GNU Free Documentation License</w:t>
       </w:r>
-      <w:bookmarkEnd w:id="21"/>
+      <w:bookmarkEnd w:id="22"/>
     </w:p>
     <w:p/>
     <w:p>
@@ -10507,12 +10778,12 @@
       <w:pPr>
         <w:pStyle w:val="Heading1"/>
       </w:pPr>
-      <w:bookmarkStart w:id="22" w:name="_Toc446524279"/>
+      <w:bookmarkStart w:id="23" w:name="_Toc479089941"/>
       <w:r>
         <w:lastRenderedPageBreak/>
         <w:t>Appendix 3: Example Text File for Chapter Times</w:t>
       </w:r>
-      <w:bookmarkEnd w:id="22"/>
+      <w:bookmarkEnd w:id="23"/>
     </w:p>
     <w:p/>
     <w:p>
@@ -12838,12 +13109,12 @@
       <w:pPr>
         <w:pStyle w:val="Heading1"/>
       </w:pPr>
-      <w:bookmarkStart w:id="23" w:name="_Toc446524280"/>
+      <w:bookmarkStart w:id="24" w:name="_Toc479089942"/>
       <w:r>
         <w:lastRenderedPageBreak/>
         <w:t>Appendix 4: Example Use of Time Editing Functions</w:t>
       </w:r>
-      <w:bookmarkEnd w:id="23"/>
+      <w:bookmarkEnd w:id="24"/>
     </w:p>
     <w:p/>
     <w:p>
@@ -12940,7 +13211,7 @@
                     <pic:cNvPicPr/>
                   </pic:nvPicPr>
                   <pic:blipFill>
-                    <a:blip r:embed="rId36">
+                    <a:blip r:embed="rId37">
                       <a:extLst>
                         <a:ext uri="{28A0092B-C50C-407E-A947-70E740481C1C}">
                           <a14:useLocalDpi xmlns:a14="http://schemas.microsoft.com/office/drawing/2010/main" val="0"/>
@@ -13023,7 +13294,7 @@
                     <pic:cNvPicPr/>
                   </pic:nvPicPr>
                   <pic:blipFill>
-                    <a:blip r:embed="rId37"/>
+                    <a:blip r:embed="rId38"/>
                     <a:stretch>
                       <a:fillRect/>
                     </a:stretch>
@@ -13124,7 +13395,7 @@
                     <pic:cNvPicPr/>
                   </pic:nvPicPr>
                   <pic:blipFill>
-                    <a:blip r:embed="rId38"/>
+                    <a:blip r:embed="rId39"/>
                     <a:stretch>
                       <a:fillRect/>
                     </a:stretch>
@@ -14140,9 +14411,9 @@
     </w:p>
     <w:p/>
     <w:sectPr>
-      <w:headerReference w:type="default" r:id="rId39"/>
-      <w:footerReference w:type="default" r:id="rId40"/>
-      <w:headerReference w:type="first" r:id="rId41"/>
+      <w:headerReference w:type="default" r:id="rId40"/>
+      <w:footerReference w:type="default" r:id="rId41"/>
+      <w:headerReference w:type="first" r:id="rId42"/>
       <w:type w:val="continuous"/>
       <w:pgSz w:w="12240" w:h="15840"/>
       <w:pgMar w:top="1440" w:right="1440" w:bottom="1440" w:left="1440" w:header="720" w:footer="720" w:gutter="0"/>
@@ -14264,27 +14535,14 @@
     <w:r>
       <w:t xml:space="preserve"> of </w:t>
     </w:r>
-    <w:r>
-      <w:fldChar w:fldCharType="begin"/>
-    </w:r>
-    <w:r>
-      <w:instrText xml:space="preserve"> SECTIONPAGES  \* Arabic  \* MERGEFORMAT </w:instrText>
-    </w:r>
-    <w:r>
-      <w:fldChar w:fldCharType="separate"/>
-    </w:r>
-    <w:r>
-      <w:rPr>
-        <w:noProof/>
-      </w:rPr>
-      <w:t>29</w:t>
-    </w:r>
-    <w:r>
-      <w:rPr>
-        <w:noProof/>
-      </w:rPr>
-      <w:fldChar w:fldCharType="end"/>
-    </w:r>
+    <w:fldSimple w:instr=" SECTIONPAGES  \* Arabic  \* MERGEFORMAT ">
+      <w:r>
+        <w:rPr>
+          <w:noProof/>
+        </w:rPr>
+        <w:t>30</w:t>
+      </w:r>
+    </w:fldSimple>
   </w:p>
 </w:ftr>
 </file>
@@ -16719,7 +16977,7 @@
 </file>
 
 <file path=customXml/itemProps1.xml><?xml version="1.0" encoding="utf-8"?>
-<ds:datastoreItem xmlns:ds="http://schemas.openxmlformats.org/officeDocument/2006/customXml" ds:itemID="{DD3166AF-0209-41B8-A127-1FE4EF69CE7A}">
+<ds:datastoreItem xmlns:ds="http://schemas.openxmlformats.org/officeDocument/2006/customXml" ds:itemID="{12CBC992-77A7-41DC-8D89-5D4EFD90423D}">
   <ds:schemaRefs>
     <ds:schemaRef ds:uri="http://schemas.openxmlformats.org/officeDocument/2006/bibliography"/>
   </ds:schemaRefs>

</xml_diff>